<commit_message>
way to many updates to list
</commit_message>
<xml_diff>
--- a/Scripts/PSoC 6 - 2-1-UARTPrintf.docx
+++ b/Scripts/PSoC 6 - 2-1-UARTPrintf.docx
@@ -1,6 +1,6 @@
 
 <file path=word/document.xml><?xml version="1.0" encoding="utf-8"?>
-<w:document xmlns:wpc="http://schemas.microsoft.com/office/word/2010/wordprocessingCanvas" xmlns:cx="http://schemas.microsoft.com/office/drawing/2014/chartex" xmlns:cx1="http://schemas.microsoft.com/office/drawing/2015/9/8/chartex" xmlns:cx2="http://schemas.microsoft.com/office/drawing/2015/10/21/chartex" xmlns:cx3="http://schemas.microsoft.com/office/drawing/2016/5/9/chartex" xmlns:cx4="http://schemas.microsoft.com/office/drawing/2016/5/10/chartex" xmlns:cx5="http://schemas.microsoft.com/office/drawing/2016/5/11/chartex" xmlns:cx6="http://schemas.microsoft.com/office/drawing/2016/5/12/chartex" xmlns:cx7="http://schemas.microsoft.com/office/drawing/2016/5/13/chartex" xmlns:cx8="http://schemas.microsoft.com/office/drawing/2016/5/14/chartex" xmlns:mc="http://schemas.openxmlformats.org/markup-compatibility/2006" xmlns:aink="http://schemas.microsoft.com/office/drawing/2016/ink" xmlns:am3d="http://schemas.microsoft.com/office/drawing/2017/model3d" xmlns:o="urn:schemas-microsoft-com:office:office" xmlns:r="http://schemas.openxmlformats.org/officeDocument/2006/relationships" xmlns:m="http://schemas.openxmlformats.org/officeDocument/2006/math" xmlns:v="urn:schemas-microsoft-com:vml" xmlns:wp14="http://schemas.microsoft.com/office/word/2010/wordprocessingDrawing" xmlns:wp="http://schemas.openxmlformats.org/drawingml/2006/wordprocessingDrawing" xmlns:w10="urn:schemas-microsoft-com:office:word" xmlns:w="http://schemas.openxmlformats.org/wordprocessingml/2006/main" xmlns:w14="http://schemas.microsoft.com/office/word/2010/wordml" xmlns:w15="http://schemas.microsoft.com/office/word/2012/wordml" xmlns:w16cid="http://schemas.microsoft.com/office/word/2016/wordml/cid" xmlns:w16se="http://schemas.microsoft.com/office/word/2015/wordml/symex" xmlns:wpg="http://schemas.microsoft.com/office/word/2010/wordprocessingGroup" xmlns:wpi="http://schemas.microsoft.com/office/word/2010/wordprocessingInk" xmlns:wne="http://schemas.microsoft.com/office/word/2006/wordml" xmlns:wps="http://schemas.microsoft.com/office/word/2010/wordprocessingShape" mc:Ignorable="w14 w15 w16se w16cid wp14">
+<w:document xmlns:wpc="http://schemas.microsoft.com/office/word/2010/wordprocessingCanvas" xmlns:mo="http://schemas.microsoft.com/office/mac/office/2008/main" xmlns:mc="http://schemas.openxmlformats.org/markup-compatibility/2006" xmlns:mv="urn:schemas-microsoft-com:mac:vml" xmlns:o="urn:schemas-microsoft-com:office:office" xmlns:r="http://schemas.openxmlformats.org/officeDocument/2006/relationships" xmlns:m="http://schemas.openxmlformats.org/officeDocument/2006/math" xmlns:v="urn:schemas-microsoft-com:vml" xmlns:wp14="http://schemas.microsoft.com/office/word/2010/wordprocessingDrawing" xmlns:wp="http://schemas.openxmlformats.org/drawingml/2006/wordprocessingDrawing" xmlns:w10="urn:schemas-microsoft-com:office:word" xmlns:w="http://schemas.openxmlformats.org/wordprocessingml/2006/main" xmlns:w14="http://schemas.microsoft.com/office/word/2010/wordml" xmlns:w15="http://schemas.microsoft.com/office/word/2012/wordml" xmlns:wpg="http://schemas.microsoft.com/office/word/2010/wordprocessingGroup" xmlns:wpi="http://schemas.microsoft.com/office/word/2010/wordprocessingInk" xmlns:wne="http://schemas.microsoft.com/office/word/2006/wordml" xmlns:wps="http://schemas.microsoft.com/office/word/2010/wordprocessingShape" mc:Ignorable="w14 w15 wp14">
   <w:body>
     <w:p>
       <w:pPr>
@@ -40,11 +40,19 @@
         </w:rPr>
         <w:t xml:space="preserve">Welcome back to Cypress Academy, </w:t>
       </w:r>
-      <w:r>
-        <w:rPr>
-          <w:rFonts w:ascii="Arial" w:hAnsi="Arial" w:cs="Arial"/>
-        </w:rPr>
-        <w:t xml:space="preserve">PSoC 6 </w:t>
+      <w:proofErr w:type="spellStart"/>
+      <w:r>
+        <w:rPr>
+          <w:rFonts w:ascii="Arial" w:hAnsi="Arial" w:cs="Arial"/>
+        </w:rPr>
+        <w:t>PSoC</w:t>
+      </w:r>
+      <w:proofErr w:type="spellEnd"/>
+      <w:r>
+        <w:rPr>
+          <w:rFonts w:ascii="Arial" w:hAnsi="Arial" w:cs="Arial"/>
+        </w:rPr>
+        <w:t xml:space="preserve"> 6 </w:t>
       </w:r>
       <w:r>
         <w:rPr>
@@ -182,7 +190,35 @@
         <w:rPr>
           <w:rFonts w:ascii="Arial" w:hAnsi="Arial" w:cs="Arial"/>
         </w:rPr>
-        <w:t>On the back of the PSoC 6 BLE Pioneer board, you can actually see the silkscreen notes regarding the I/</w:t>
+        <w:t xml:space="preserve">On the back of the </w:t>
+      </w:r>
+      <w:proofErr w:type="spellStart"/>
+      <w:r>
+        <w:rPr>
+          <w:rFonts w:ascii="Arial" w:hAnsi="Arial" w:cs="Arial"/>
+        </w:rPr>
+        <w:t>PSoC</w:t>
+      </w:r>
+      <w:proofErr w:type="spellEnd"/>
+      <w:r>
+        <w:rPr>
+          <w:rFonts w:ascii="Arial" w:hAnsi="Arial" w:cs="Arial"/>
+        </w:rPr>
+        <w:t xml:space="preserve"> 6 BLE Pioneer board, you can </w:t>
+      </w:r>
+      <w:proofErr w:type="gramStart"/>
+      <w:r>
+        <w:rPr>
+          <w:rFonts w:ascii="Arial" w:hAnsi="Arial" w:cs="Arial"/>
+        </w:rPr>
+        <w:t>actually see</w:t>
+      </w:r>
+      <w:proofErr w:type="gramEnd"/>
+      <w:r>
+        <w:rPr>
+          <w:rFonts w:ascii="Arial" w:hAnsi="Arial" w:cs="Arial"/>
+        </w:rPr>
+        <w:t xml:space="preserve"> the silkscreen notes regarding the I/</w:t>
       </w:r>
       <w:proofErr w:type="spellStart"/>
       <w:r>
@@ -491,42 +527,14 @@
         <w:rPr>
           <w:rFonts w:ascii="Arial" w:hAnsi="Arial" w:cs="Arial"/>
         </w:rPr>
-        <w:t xml:space="preserve">Standard IN is typically buffered, which means characters go into a </w:t>
-      </w:r>
-      <w:proofErr w:type="gramStart"/>
-      <w:r>
-        <w:rPr>
-          <w:rFonts w:ascii="Arial" w:hAnsi="Arial" w:cs="Arial"/>
-        </w:rPr>
-        <w:t>buffer</w:t>
-      </w:r>
-      <w:proofErr w:type="gramEnd"/>
-      <w:r>
-        <w:rPr>
-          <w:rFonts w:ascii="Arial" w:hAnsi="Arial" w:cs="Arial"/>
-        </w:rPr>
-        <w:t xml:space="preserve"> but you don’t know they’re there until you read.  </w:t>
+        <w:t xml:space="preserve">Standard IN is typically buffered, which means characters go into a buffer but you don’t know they’re there until you read.  </w:t>
       </w:r>
       <w:r>
         <w:rPr>
           <w:rFonts w:ascii="Arial" w:hAnsi="Arial" w:cs="Arial"/>
         </w:rPr>
         <w:lastRenderedPageBreak/>
-        <w:t xml:space="preserve">I want to turn that off for this </w:t>
-      </w:r>
-      <w:proofErr w:type="gramStart"/>
-      <w:r>
-        <w:rPr>
-          <w:rFonts w:ascii="Arial" w:hAnsi="Arial" w:cs="Arial"/>
-        </w:rPr>
-        <w:t>program</w:t>
-      </w:r>
-      <w:proofErr w:type="gramEnd"/>
-      <w:r>
-        <w:rPr>
-          <w:rFonts w:ascii="Arial" w:hAnsi="Arial" w:cs="Arial"/>
-        </w:rPr>
-        <w:t xml:space="preserve"> so we can handle each character as it comes in.  To do this, we’ll write a line of text, </w:t>
+        <w:t xml:space="preserve">I want to turn that off for this program so we can handle each character as it comes in.  To do this, we’ll write a line of text, </w:t>
       </w:r>
       <w:proofErr w:type="spellStart"/>
       <w:proofErr w:type="gramStart"/>
@@ -570,7 +578,35 @@
         <w:rPr>
           <w:rFonts w:ascii="Arial" w:hAnsi="Arial" w:cs="Arial"/>
         </w:rPr>
-        <w:t xml:space="preserve">For this basic project I just want to echo the characters the PSoC 6 receives back to the terminal client.  So, let’s create a character variable called c.  </w:t>
+        <w:t xml:space="preserve">For this basic </w:t>
+      </w:r>
+      <w:proofErr w:type="gramStart"/>
+      <w:r>
+        <w:rPr>
+          <w:rFonts w:ascii="Arial" w:hAnsi="Arial" w:cs="Arial"/>
+        </w:rPr>
+        <w:t>project</w:t>
+      </w:r>
+      <w:proofErr w:type="gramEnd"/>
+      <w:r>
+        <w:rPr>
+          <w:rFonts w:ascii="Arial" w:hAnsi="Arial" w:cs="Arial"/>
+        </w:rPr>
+        <w:t xml:space="preserve"> I just want to echo the characters the </w:t>
+      </w:r>
+      <w:proofErr w:type="spellStart"/>
+      <w:r>
+        <w:rPr>
+          <w:rFonts w:ascii="Arial" w:hAnsi="Arial" w:cs="Arial"/>
+        </w:rPr>
+        <w:t>PSoC</w:t>
+      </w:r>
+      <w:proofErr w:type="spellEnd"/>
+      <w:r>
+        <w:rPr>
+          <w:rFonts w:ascii="Arial" w:hAnsi="Arial" w:cs="Arial"/>
+        </w:rPr>
+        <w:t xml:space="preserve"> 6 receives back to the terminal client.  So, let’s create a character variable called c.  </w:t>
       </w:r>
       <w:r>
         <w:rPr>
@@ -654,21 +690,50 @@
         <w:rPr>
           <w:rFonts w:ascii="Arial" w:hAnsi="Arial" w:cs="Arial"/>
         </w:rPr>
-        <w:t>Now open up your favorite terminal client and attach it to the correct COM port at 115200 baud 8-n-1.  I know the baud rate and 8-n-1 setting because they are in the component configuration dialog we saw earlier.</w:t>
-      </w:r>
-    </w:p>
-    <w:p>
-      <w:pPr>
-        <w:pStyle w:val="NormalWeb"/>
-        <w:rPr>
-          <w:rFonts w:ascii="Arial" w:hAnsi="Arial" w:cs="Arial"/>
-        </w:rPr>
-      </w:pPr>
-      <w:r>
-        <w:rPr>
-          <w:rFonts w:ascii="Arial" w:hAnsi="Arial" w:cs="Arial"/>
-        </w:rPr>
-        <w:t>Now in the terminal client whatever I type is now echoed back to me on the screen…in this case, PSoC 6 is awesome!</w:t>
+        <w:t xml:space="preserve">Now </w:t>
+      </w:r>
+      <w:proofErr w:type="gramStart"/>
+      <w:r>
+        <w:rPr>
+          <w:rFonts w:ascii="Arial" w:hAnsi="Arial" w:cs="Arial"/>
+        </w:rPr>
+        <w:t>open up</w:t>
+      </w:r>
+      <w:proofErr w:type="gramEnd"/>
+      <w:r>
+        <w:rPr>
+          <w:rFonts w:ascii="Arial" w:hAnsi="Arial" w:cs="Arial"/>
+        </w:rPr>
+        <w:t xml:space="preserve"> your favorite terminal client and attach it to the correct COM port at 115200 baud 8-n-1.  I know the baud rate and 8-n-1 setting because they are in the component configuration dialog we saw earlier.</w:t>
+      </w:r>
+    </w:p>
+    <w:p>
+      <w:pPr>
+        <w:pStyle w:val="NormalWeb"/>
+        <w:rPr>
+          <w:ins w:id="0" w:author="Alan Hawse" w:date="2018-03-23T11:27:00Z"/>
+          <w:rFonts w:ascii="Arial" w:hAnsi="Arial" w:cs="Arial"/>
+        </w:rPr>
+      </w:pPr>
+      <w:r>
+        <w:rPr>
+          <w:rFonts w:ascii="Arial" w:hAnsi="Arial" w:cs="Arial"/>
+        </w:rPr>
+        <w:t xml:space="preserve">Now in the terminal client whatever I type is now echoed back to me on the screen…in this case, </w:t>
+      </w:r>
+      <w:proofErr w:type="spellStart"/>
+      <w:r>
+        <w:rPr>
+          <w:rFonts w:ascii="Arial" w:hAnsi="Arial" w:cs="Arial"/>
+        </w:rPr>
+        <w:t>PSoC</w:t>
+      </w:r>
+      <w:proofErr w:type="spellEnd"/>
+      <w:r>
+        <w:rPr>
+          <w:rFonts w:ascii="Arial" w:hAnsi="Arial" w:cs="Arial"/>
+        </w:rPr>
+        <w:t xml:space="preserve"> 6 is awesome!</w:t>
       </w:r>
       <w:r>
         <w:rPr>
@@ -684,25 +749,415 @@
           <w:rFonts w:ascii="Arial" w:hAnsi="Arial" w:cs="Arial"/>
         </w:rPr>
       </w:pPr>
-      <w:r>
-        <w:rPr>
-          <w:rFonts w:ascii="Arial" w:hAnsi="Arial" w:cs="Arial"/>
-        </w:rPr>
-        <w:t>Ok, so now I’m going to create the main project of our BLE-controlled arm application.  File-&gt;new project just like before and let’s name this “</w:t>
-      </w:r>
       <w:proofErr w:type="spellStart"/>
-      <w:r>
-        <w:rPr>
-          <w:rFonts w:ascii="Arial" w:hAnsi="Arial" w:cs="Arial"/>
-        </w:rPr>
-        <w:t>MainController</w:t>
-      </w:r>
+      <w:proofErr w:type="gramStart"/>
+      <w:ins w:id="1" w:author="Alan Hawse" w:date="2018-03-23T11:27:00Z">
+        <w:r>
+          <w:rPr>
+            <w:rFonts w:ascii="Arial" w:hAnsi="Arial" w:cs="Arial"/>
+          </w:rPr>
+          <w:t>Lets</w:t>
+        </w:r>
+        <w:proofErr w:type="spellEnd"/>
+        <w:proofErr w:type="gramEnd"/>
+        <w:r>
+          <w:rPr>
+            <w:rFonts w:ascii="Arial" w:hAnsi="Arial" w:cs="Arial"/>
+          </w:rPr>
+          <w:t xml:space="preserve"> start building the main controller project for the robot arm.</w:t>
+        </w:r>
+      </w:ins>
+    </w:p>
+    <w:p>
+      <w:pPr>
+        <w:pStyle w:val="NormalWeb"/>
+        <w:rPr>
+          <w:ins w:id="2" w:author="Alan Hawse" w:date="2018-03-23T11:22:00Z"/>
+          <w:rFonts w:ascii="Arial" w:hAnsi="Arial" w:cs="Arial"/>
+        </w:rPr>
+      </w:pPr>
+      <w:moveFromRangeStart w:id="3" w:author="Alan Hawse" w:date="2018-03-23T11:25:00Z" w:name="move509567632"/>
+      <w:moveFrom w:id="4" w:author="Alan Hawse" w:date="2018-03-23T11:25:00Z">
+        <w:r>
+          <w:rPr>
+            <w:rFonts w:ascii="Arial" w:hAnsi="Arial" w:cs="Arial"/>
+          </w:rPr>
+          <w:t xml:space="preserve">Ok, so now I’m going to create the main project of our BLE-controlled arm application.  File-&gt;new project just like before and let’s name this “MainController”.  </w:t>
+        </w:r>
+      </w:moveFrom>
+      <w:moveFromRangeEnd w:id="3"/>
+      <w:ins w:id="5" w:author="Alan Hawse" w:date="2018-03-23T11:22:00Z">
+        <w:r>
+          <w:rPr>
+            <w:rFonts w:ascii="Arial" w:hAnsi="Arial" w:cs="Arial"/>
+          </w:rPr>
+          <w:t xml:space="preserve">When you look in the </w:t>
+        </w:r>
+      </w:ins>
+      <w:proofErr w:type="spellStart"/>
+      <w:ins w:id="6" w:author="Alan Hawse" w:date="2018-03-23T15:36:00Z">
+        <w:r>
+          <w:rPr>
+            <w:rFonts w:ascii="Arial" w:hAnsi="Arial" w:cs="Arial"/>
+          </w:rPr>
+          <w:t>PSoC</w:t>
+        </w:r>
+        <w:proofErr w:type="spellEnd"/>
+        <w:r>
+          <w:rPr>
+            <w:rFonts w:ascii="Arial" w:hAnsi="Arial" w:cs="Arial"/>
+          </w:rPr>
+          <w:t xml:space="preserve"> Creator </w:t>
+        </w:r>
+      </w:ins>
+      <w:ins w:id="7" w:author="Alan Hawse" w:date="2018-03-23T11:22:00Z">
+        <w:r>
+          <w:rPr>
+            <w:rFonts w:ascii="Arial" w:hAnsi="Arial" w:cs="Arial"/>
+          </w:rPr>
+          <w:t xml:space="preserve">workspace </w:t>
+        </w:r>
+      </w:ins>
+      <w:ins w:id="8" w:author="Alan Hawse" w:date="2018-03-23T11:27:00Z">
+        <w:r>
+          <w:rPr>
+            <w:rFonts w:ascii="Arial" w:hAnsi="Arial" w:cs="Arial"/>
+          </w:rPr>
+          <w:t>with</w:t>
+        </w:r>
+      </w:ins>
+      <w:ins w:id="9" w:author="Alan Hawse" w:date="2018-03-23T11:22:00Z">
+        <w:r>
+          <w:rPr>
+            <w:rFonts w:ascii="Arial" w:hAnsi="Arial" w:cs="Arial"/>
+          </w:rPr>
+          <w:t xml:space="preserve"> </w:t>
+        </w:r>
+        <w:proofErr w:type="gramStart"/>
+        <w:r>
+          <w:rPr>
+            <w:rFonts w:ascii="Arial" w:hAnsi="Arial" w:cs="Arial"/>
+          </w:rPr>
+          <w:t>all of</w:t>
+        </w:r>
+        <w:proofErr w:type="gramEnd"/>
+        <w:r>
+          <w:rPr>
+            <w:rFonts w:ascii="Arial" w:hAnsi="Arial" w:cs="Arial"/>
+          </w:rPr>
+          <w:t xml:space="preserve"> the projects.  The final version of the main </w:t>
+        </w:r>
+      </w:ins>
+      <w:ins w:id="10" w:author="Alan Hawse" w:date="2018-03-23T11:25:00Z">
+        <w:r>
+          <w:rPr>
+            <w:rFonts w:ascii="Arial" w:hAnsi="Arial" w:cs="Arial"/>
+          </w:rPr>
+          <w:t xml:space="preserve">robot </w:t>
+        </w:r>
+      </w:ins>
+      <w:ins w:id="11" w:author="Alan Hawse" w:date="2018-03-23T11:22:00Z">
+        <w:r>
+          <w:rPr>
+            <w:rFonts w:ascii="Arial" w:hAnsi="Arial" w:cs="Arial"/>
+          </w:rPr>
+          <w:t xml:space="preserve">controller is called </w:t>
+        </w:r>
+      </w:ins>
+      <w:ins w:id="12" w:author="Alan Hawse" w:date="2018-03-23T11:23:00Z">
+        <w:r>
+          <w:rPr>
+            <w:rFonts w:ascii="Arial" w:hAnsi="Arial" w:cs="Arial"/>
+          </w:rPr>
+          <w:t>“</w:t>
+        </w:r>
+        <w:proofErr w:type="spellStart"/>
+        <w:r>
+          <w:rPr>
+            <w:rFonts w:ascii="Arial" w:hAnsi="Arial" w:cs="Arial"/>
+          </w:rPr>
+          <w:t>MainController</w:t>
+        </w:r>
+        <w:proofErr w:type="spellEnd"/>
+        <w:r>
+          <w:rPr>
+            <w:rFonts w:ascii="Arial" w:hAnsi="Arial" w:cs="Arial"/>
+          </w:rPr>
+          <w:t xml:space="preserve">”.  But I </w:t>
+        </w:r>
+      </w:ins>
+      <w:ins w:id="13" w:author="Alan Hawse" w:date="2018-03-23T11:33:00Z">
+        <w:r>
+          <w:rPr>
+            <w:rFonts w:ascii="Arial" w:hAnsi="Arial" w:cs="Arial"/>
+          </w:rPr>
+          <w:t xml:space="preserve">will also </w:t>
+        </w:r>
+      </w:ins>
+      <w:ins w:id="14" w:author="Alan Hawse" w:date="2018-03-23T11:23:00Z">
+        <w:r>
+          <w:rPr>
+            <w:rFonts w:ascii="Arial" w:hAnsi="Arial" w:cs="Arial"/>
+          </w:rPr>
+          <w:t>give you a project for each of the steps</w:t>
+        </w:r>
+      </w:ins>
+      <w:ins w:id="15" w:author="Alan Hawse" w:date="2018-03-23T11:25:00Z">
+        <w:r>
+          <w:rPr>
+            <w:rFonts w:ascii="Arial" w:hAnsi="Arial" w:cs="Arial"/>
+          </w:rPr>
+          <w:t xml:space="preserve"> as I build through these lessons, </w:t>
+        </w:r>
+      </w:ins>
+      <w:ins w:id="16" w:author="Alan Hawse" w:date="2018-03-23T11:34:00Z">
+        <w:r>
+          <w:rPr>
+            <w:rFonts w:ascii="Arial" w:hAnsi="Arial" w:cs="Arial"/>
+          </w:rPr>
+          <w:t>those projects</w:t>
+        </w:r>
+      </w:ins>
+      <w:ins w:id="17" w:author="Alan Hawse" w:date="2018-03-23T11:23:00Z">
+        <w:r>
+          <w:rPr>
+            <w:rFonts w:ascii="Arial" w:hAnsi="Arial" w:cs="Arial"/>
+          </w:rPr>
+          <w:t xml:space="preserve"> will be called MC-2-1-something</w:t>
+        </w:r>
+      </w:ins>
+      <w:ins w:id="18" w:author="Alan Hawse" w:date="2018-03-23T11:25:00Z">
+        <w:r>
+          <w:rPr>
+            <w:rFonts w:ascii="Arial" w:hAnsi="Arial" w:cs="Arial"/>
+          </w:rPr>
+          <w:t xml:space="preserve"> or the other</w:t>
+        </w:r>
+      </w:ins>
+      <w:ins w:id="19" w:author="Alan Hawse" w:date="2018-03-23T11:23:00Z">
+        <w:r>
+          <w:rPr>
+            <w:rFonts w:ascii="Arial" w:hAnsi="Arial" w:cs="Arial"/>
+          </w:rPr>
+          <w:t>.  For instance</w:t>
+        </w:r>
+      </w:ins>
+      <w:ins w:id="20" w:author="Alan Hawse" w:date="2018-03-23T11:26:00Z">
+        <w:r>
+          <w:rPr>
+            <w:rFonts w:ascii="Arial" w:hAnsi="Arial" w:cs="Arial"/>
+          </w:rPr>
+          <w:t>,</w:t>
+        </w:r>
+      </w:ins>
+      <w:ins w:id="21" w:author="Alan Hawse" w:date="2018-03-23T11:23:00Z">
+        <w:r>
+          <w:rPr>
+            <w:rFonts w:ascii="Arial" w:hAnsi="Arial" w:cs="Arial"/>
+          </w:rPr>
+          <w:t xml:space="preserve"> in this case you will find MC-2-1-uart</w:t>
+        </w:r>
+      </w:ins>
+      <w:ins w:id="22" w:author="Alan Hawse" w:date="2018-03-23T11:26:00Z">
+        <w:r>
+          <w:rPr>
+            <w:rFonts w:ascii="Arial" w:hAnsi="Arial" w:cs="Arial"/>
+          </w:rPr>
+          <w:t xml:space="preserve"> because this is the </w:t>
+        </w:r>
+        <w:proofErr w:type="spellStart"/>
+        <w:r>
+          <w:rPr>
+            <w:rFonts w:ascii="Arial" w:hAnsi="Arial" w:cs="Arial"/>
+          </w:rPr>
+          <w:t>uart</w:t>
+        </w:r>
+        <w:proofErr w:type="spellEnd"/>
+        <w:r>
+          <w:rPr>
+            <w:rFonts w:ascii="Arial" w:hAnsi="Arial" w:cs="Arial"/>
+          </w:rPr>
+          <w:t xml:space="preserve"> part of the project.</w:t>
+        </w:r>
+      </w:ins>
+    </w:p>
+    <w:p>
+      <w:pPr>
+        <w:pStyle w:val="NormalWeb"/>
+        <w:rPr>
+          <w:rFonts w:ascii="Arial" w:hAnsi="Arial" w:cs="Arial"/>
+        </w:rPr>
+      </w:pPr>
+      <w:moveToRangeStart w:id="23" w:author="Alan Hawse" w:date="2018-03-23T11:25:00Z" w:name="move509567632"/>
+      <w:moveTo w:id="24" w:author="Alan Hawse" w:date="2018-03-23T11:25:00Z">
+        <w:r>
+          <w:rPr>
+            <w:rFonts w:ascii="Arial" w:hAnsi="Arial" w:cs="Arial"/>
+          </w:rPr>
+          <w:t xml:space="preserve">Ok, so now I’m going to create the main project of our BLE-controlled arm application.  </w:t>
+        </w:r>
+      </w:moveTo>
+      <w:ins w:id="25" w:author="Alan Hawse" w:date="2018-03-23T11:28:00Z">
+        <w:r>
+          <w:rPr>
+            <w:rFonts w:ascii="Arial" w:hAnsi="Arial" w:cs="Arial"/>
+          </w:rPr>
+          <w:t xml:space="preserve">by doing </w:t>
+        </w:r>
+      </w:ins>
+      <w:moveTo w:id="26" w:author="Alan Hawse" w:date="2018-03-23T11:25:00Z">
+        <w:r>
+          <w:rPr>
+            <w:rFonts w:ascii="Arial" w:hAnsi="Arial" w:cs="Arial"/>
+          </w:rPr>
+          <w:t>File-&gt;new project just like before and let’s name this “</w:t>
+        </w:r>
+        <w:proofErr w:type="spellStart"/>
+        <w:r>
+          <w:rPr>
+            <w:rFonts w:ascii="Arial" w:hAnsi="Arial" w:cs="Arial"/>
+          </w:rPr>
+          <w:t>MainController</w:t>
+        </w:r>
+      </w:moveTo>
       <w:proofErr w:type="spellEnd"/>
-      <w:r>
-        <w:rPr>
-          <w:rFonts w:ascii="Arial" w:hAnsi="Arial" w:cs="Arial"/>
-        </w:rPr>
-        <w:t xml:space="preserve">”.  Let’s setup the </w:t>
+      <w:ins w:id="27" w:author="Alan Hawse" w:date="2018-03-23T11:26:00Z">
+        <w:r>
+          <w:rPr>
+            <w:rFonts w:ascii="Arial" w:hAnsi="Arial" w:cs="Arial"/>
+          </w:rPr>
+          <w:t>”</w:t>
+        </w:r>
+      </w:ins>
+      <w:moveTo w:id="28" w:author="Alan Hawse" w:date="2018-03-23T11:25:00Z">
+        <w:del w:id="29" w:author="Alan Hawse" w:date="2018-03-23T11:26:00Z">
+          <w:r>
+            <w:rPr>
+              <w:rFonts w:ascii="Arial" w:hAnsi="Arial" w:cs="Arial"/>
+            </w:rPr>
+            <w:delText xml:space="preserve">”.  </w:delText>
+          </w:r>
+        </w:del>
+      </w:moveTo>
+    </w:p>
+    <w:moveToRangeEnd w:id="23"/>
+    <w:p>
+      <w:pPr>
+        <w:pStyle w:val="NormalWeb"/>
+        <w:rPr>
+          <w:rFonts w:ascii="Arial" w:hAnsi="Arial" w:cs="Arial"/>
+        </w:rPr>
+      </w:pPr>
+      <w:ins w:id="30" w:author="Alan Hawse" w:date="2018-03-23T11:53:00Z">
+        <w:r>
+          <w:rPr>
+            <w:rFonts w:ascii="Arial" w:hAnsi="Arial" w:cs="Arial"/>
+          </w:rPr>
+          <w:t xml:space="preserve">In the </w:t>
+        </w:r>
+        <w:proofErr w:type="gramStart"/>
+        <w:r>
+          <w:rPr>
+            <w:rFonts w:ascii="Arial" w:hAnsi="Arial" w:cs="Arial"/>
+          </w:rPr>
+          <w:t>schematic</w:t>
+        </w:r>
+        <w:proofErr w:type="gramEnd"/>
+        <w:r>
+          <w:rPr>
+            <w:rFonts w:ascii="Arial" w:hAnsi="Arial" w:cs="Arial"/>
+          </w:rPr>
+          <w:t xml:space="preserve"> </w:t>
+        </w:r>
+      </w:ins>
+      <w:moveToRangeStart w:id="31" w:author="Alan Hawse" w:date="2018-03-23T11:52:00Z" w:name="move509569306"/>
+      <w:moveTo w:id="32" w:author="Alan Hawse" w:date="2018-03-23T11:52:00Z">
+        <w:r>
+          <w:rPr>
+            <w:rFonts w:ascii="Arial" w:hAnsi="Arial" w:cs="Arial"/>
+          </w:rPr>
+          <w:t xml:space="preserve">I will </w:t>
+        </w:r>
+      </w:moveTo>
+      <w:ins w:id="33" w:author="Alan Hawse" w:date="2018-03-23T11:53:00Z">
+        <w:r>
+          <w:rPr>
+            <w:rFonts w:ascii="Arial" w:hAnsi="Arial" w:cs="Arial"/>
+          </w:rPr>
+          <w:t xml:space="preserve">start by </w:t>
+        </w:r>
+      </w:ins>
+      <w:moveTo w:id="34" w:author="Alan Hawse" w:date="2018-03-23T11:52:00Z">
+        <w:r>
+          <w:rPr>
+            <w:rFonts w:ascii="Arial" w:hAnsi="Arial" w:cs="Arial"/>
+          </w:rPr>
+          <w:t>drag</w:t>
+        </w:r>
+      </w:moveTo>
+      <w:ins w:id="35" w:author="Alan Hawse" w:date="2018-03-23T11:53:00Z">
+        <w:r>
+          <w:rPr>
+            <w:rFonts w:ascii="Arial" w:hAnsi="Arial" w:cs="Arial"/>
+          </w:rPr>
+          <w:t>ging</w:t>
+        </w:r>
+      </w:ins>
+      <w:moveTo w:id="36" w:author="Alan Hawse" w:date="2018-03-23T11:52:00Z">
+        <w:r>
+          <w:rPr>
+            <w:rFonts w:ascii="Arial" w:hAnsi="Arial" w:cs="Arial"/>
+          </w:rPr>
+          <w:t xml:space="preserve"> and drop</w:t>
+        </w:r>
+      </w:moveTo>
+      <w:ins w:id="37" w:author="Alan Hawse" w:date="2018-03-23T11:53:00Z">
+        <w:r>
+          <w:rPr>
+            <w:rFonts w:ascii="Arial" w:hAnsi="Arial" w:cs="Arial"/>
+          </w:rPr>
+          <w:t>ping</w:t>
+        </w:r>
+      </w:ins>
+      <w:moveTo w:id="38" w:author="Alan Hawse" w:date="2018-03-23T11:52:00Z">
+        <w:r>
+          <w:rPr>
+            <w:rFonts w:ascii="Arial" w:hAnsi="Arial" w:cs="Arial"/>
+          </w:rPr>
+          <w:t xml:space="preserve"> a UART component from component library just like before; rename it UART.  And, setup the pins in the design wide resources folder.  P5[0] and P5[1] just like last time.</w:t>
+        </w:r>
+      </w:moveTo>
+    </w:p>
+    <w:moveToRangeEnd w:id="31"/>
+    <w:p>
+      <w:pPr>
+        <w:pStyle w:val="NormalWeb"/>
+        <w:rPr>
+          <w:ins w:id="39" w:author="Alan Hawse" w:date="2018-03-23T11:52:00Z"/>
+          <w:rFonts w:ascii="Arial" w:hAnsi="Arial" w:cs="Arial"/>
+        </w:rPr>
+      </w:pPr>
+      <w:ins w:id="40" w:author="Alan Hawse" w:date="2018-03-23T11:53:00Z">
+        <w:r>
+          <w:rPr>
+            <w:rFonts w:ascii="Arial" w:hAnsi="Arial" w:cs="Arial"/>
+          </w:rPr>
+          <w:t xml:space="preserve">Now, </w:t>
+        </w:r>
+      </w:ins>
+      <w:proofErr w:type="gramStart"/>
+      <w:r>
+        <w:rPr>
+          <w:rFonts w:ascii="Arial" w:hAnsi="Arial" w:cs="Arial"/>
+        </w:rPr>
+        <w:t>Let’s</w:t>
+      </w:r>
+      <w:proofErr w:type="gramEnd"/>
+      <w:r>
+        <w:rPr>
+          <w:rFonts w:ascii="Arial" w:hAnsi="Arial" w:cs="Arial"/>
+        </w:rPr>
+        <w:t xml:space="preserve"> setup the </w:t>
       </w:r>
       <w:proofErr w:type="spellStart"/>
       <w:r>
@@ -748,450 +1203,2167 @@
         <w:rPr>
           <w:rFonts w:ascii="Arial" w:hAnsi="Arial" w:cs="Arial"/>
         </w:rPr>
-        <w:t>.  Okay, and back to the blank schematic.</w:t>
-      </w:r>
-    </w:p>
-    <w:p>
-      <w:pPr>
-        <w:pStyle w:val="NormalWeb"/>
-        <w:rPr>
-          <w:rFonts w:ascii="Arial" w:hAnsi="Arial" w:cs="Arial"/>
-        </w:rPr>
-      </w:pPr>
-      <w:r>
-        <w:rPr>
-          <w:rFonts w:ascii="Arial" w:hAnsi="Arial" w:cs="Arial"/>
-        </w:rPr>
-        <w:t>I will drag and drop a UART component from component library just like before; rename it UART.  And, setup the pins in the design wide resources folder.  P5[0] and P5[1] just like last time.</w:t>
-      </w:r>
-    </w:p>
-    <w:p>
-      <w:pPr>
-        <w:pStyle w:val="NormalWeb"/>
-        <w:rPr>
-          <w:rFonts w:ascii="Arial" w:hAnsi="Arial" w:cs="Arial"/>
-        </w:rPr>
-      </w:pPr>
-      <w:r>
-        <w:rPr>
-          <w:rFonts w:ascii="Arial" w:hAnsi="Arial" w:cs="Arial"/>
-        </w:rPr>
-        <w:t xml:space="preserve">Now I will open the CM4 main application file.  </w:t>
-      </w:r>
-    </w:p>
-    <w:p>
-      <w:pPr>
-        <w:pStyle w:val="NormalWeb"/>
-        <w:rPr>
-          <w:rFonts w:ascii="Arial" w:hAnsi="Arial" w:cs="Arial"/>
-        </w:rPr>
-      </w:pPr>
+        <w:t xml:space="preserve">. </w:t>
+      </w:r>
+      <w:ins w:id="41" w:author="Alan Hawse" w:date="2018-03-23T15:39:00Z">
+        <w:r>
+          <w:rPr>
+            <w:rFonts w:ascii="Arial" w:hAnsi="Arial" w:cs="Arial"/>
+          </w:rPr>
+          <w:t xml:space="preserve">Now run </w:t>
+        </w:r>
+      </w:ins>
+      <w:ins w:id="42" w:author="Alan Hawse" w:date="2018-03-23T11:49:00Z">
+        <w:r>
+          <w:rPr>
+            <w:rFonts w:ascii="Arial" w:hAnsi="Arial" w:cs="Arial"/>
+          </w:rPr>
+          <w:t>Generate application</w:t>
+        </w:r>
+      </w:ins>
+      <w:ins w:id="43" w:author="Alan Hawse" w:date="2018-03-23T11:50:00Z">
+        <w:r>
+          <w:rPr>
+            <w:rFonts w:ascii="Arial" w:hAnsi="Arial" w:cs="Arial"/>
+          </w:rPr>
+          <w:t xml:space="preserve">.  </w:t>
+        </w:r>
+      </w:ins>
+    </w:p>
+    <w:p>
+      <w:pPr>
+        <w:pStyle w:val="NormalWeb"/>
+        <w:rPr>
+          <w:ins w:id="44" w:author="Alan Hawse" w:date="2018-03-23T15:39:00Z"/>
+          <w:rFonts w:ascii="Arial" w:hAnsi="Arial" w:cs="Arial"/>
+        </w:rPr>
+      </w:pPr>
+      <w:ins w:id="45" w:author="Alan Hawse" w:date="2018-03-23T11:50:00Z">
+        <w:r>
+          <w:rPr>
+            <w:rFonts w:ascii="Arial" w:hAnsi="Arial" w:cs="Arial"/>
+          </w:rPr>
+          <w:t xml:space="preserve">Then fix the </w:t>
+        </w:r>
+        <w:proofErr w:type="spellStart"/>
+        <w:r>
+          <w:rPr>
+            <w:rFonts w:ascii="Arial" w:hAnsi="Arial" w:cs="Arial"/>
+          </w:rPr>
+          <w:t>FreeRTOSConfig.h</w:t>
+        </w:r>
+        <w:proofErr w:type="spellEnd"/>
+        <w:r>
+          <w:rPr>
+            <w:rFonts w:ascii="Arial" w:hAnsi="Arial" w:cs="Arial"/>
+          </w:rPr>
+          <w:t xml:space="preserve"> to get rid of the warning, </w:t>
+        </w:r>
+      </w:ins>
+    </w:p>
+    <w:p>
+      <w:pPr>
+        <w:pStyle w:val="NormalWeb"/>
+        <w:rPr>
+          <w:ins w:id="46" w:author="Alan Hawse" w:date="2018-03-23T15:39:00Z"/>
+          <w:rFonts w:ascii="Arial" w:hAnsi="Arial" w:cs="Arial"/>
+        </w:rPr>
+      </w:pPr>
+      <w:ins w:id="47" w:author="Alan Hawse" w:date="2018-03-23T11:51:00Z">
+        <w:r>
+          <w:rPr>
+            <w:rFonts w:ascii="Arial" w:hAnsi="Arial" w:cs="Arial"/>
+          </w:rPr>
+          <w:t xml:space="preserve">turn on semaphores, </w:t>
+        </w:r>
+      </w:ins>
+    </w:p>
+    <w:p>
+      <w:pPr>
+        <w:pStyle w:val="NormalWeb"/>
+        <w:rPr>
+          <w:ins w:id="48" w:author="Alan Hawse" w:date="2018-03-23T11:51:00Z"/>
+          <w:rFonts w:ascii="Arial" w:hAnsi="Arial" w:cs="Arial"/>
+        </w:rPr>
+      </w:pPr>
+      <w:ins w:id="49" w:author="Alan Hawse" w:date="2018-03-23T11:52:00Z">
+        <w:r>
+          <w:rPr>
+            <w:rFonts w:ascii="Arial" w:hAnsi="Arial" w:cs="Arial"/>
+          </w:rPr>
+          <w:t xml:space="preserve">and </w:t>
+        </w:r>
+      </w:ins>
+      <w:ins w:id="50" w:author="Alan Hawse" w:date="2018-03-23T11:50:00Z">
+        <w:r>
+          <w:rPr>
+            <w:rFonts w:ascii="Arial" w:hAnsi="Arial" w:cs="Arial"/>
+          </w:rPr>
+          <w:t xml:space="preserve">change the </w:t>
+        </w:r>
+        <w:proofErr w:type="spellStart"/>
+        <w:r>
+          <w:rPr>
+            <w:rFonts w:ascii="Arial" w:hAnsi="Arial" w:cs="Arial"/>
+          </w:rPr>
+          <w:t>heapsize</w:t>
+        </w:r>
+        <w:proofErr w:type="spellEnd"/>
+        <w:r>
+          <w:rPr>
+            <w:rFonts w:ascii="Arial" w:hAnsi="Arial" w:cs="Arial"/>
+          </w:rPr>
+          <w:t xml:space="preserve"> to </w:t>
+        </w:r>
+      </w:ins>
+      <w:ins w:id="51" w:author="Alan Hawse" w:date="2018-03-23T11:51:00Z">
+        <w:r>
+          <w:rPr>
+            <w:rFonts w:ascii="Arial" w:hAnsi="Arial" w:cs="Arial"/>
+          </w:rPr>
+          <w:t>48K</w:t>
+        </w:r>
+      </w:ins>
+    </w:p>
+    <w:p>
+      <w:pPr>
+        <w:pStyle w:val="NormalWeb"/>
+        <w:rPr>
+          <w:ins w:id="52" w:author="Alan Hawse" w:date="2018-03-23T11:49:00Z"/>
+          <w:rFonts w:ascii="Arial" w:hAnsi="Arial" w:cs="Arial"/>
+        </w:rPr>
+      </w:pPr>
+      <w:ins w:id="53" w:author="Alan Hawse" w:date="2018-03-23T11:52:00Z">
+        <w:r>
+          <w:rPr>
+            <w:rFonts w:ascii="Arial" w:hAnsi="Arial" w:cs="Arial"/>
+          </w:rPr>
+          <w:lastRenderedPageBreak/>
+          <w:t xml:space="preserve">Next configure the </w:t>
+        </w:r>
+      </w:ins>
+      <w:proofErr w:type="spellStart"/>
+      <w:ins w:id="54" w:author="Alan Hawse" w:date="2018-03-23T11:53:00Z">
+        <w:r>
+          <w:rPr>
+            <w:rFonts w:ascii="Arial" w:hAnsi="Arial" w:cs="Arial"/>
+          </w:rPr>
+          <w:t>stdio_user.h</w:t>
+        </w:r>
+        <w:proofErr w:type="spellEnd"/>
+        <w:r>
+          <w:rPr>
+            <w:rFonts w:ascii="Arial" w:hAnsi="Arial" w:cs="Arial"/>
+          </w:rPr>
+          <w:t xml:space="preserve"> for happy-print-f-</w:t>
+        </w:r>
+        <w:proofErr w:type="spellStart"/>
+        <w:r>
+          <w:rPr>
+            <w:rFonts w:ascii="Arial" w:hAnsi="Arial" w:cs="Arial"/>
+          </w:rPr>
+          <w:t>ing</w:t>
+        </w:r>
+      </w:ins>
+      <w:proofErr w:type="spellEnd"/>
+      <w:ins w:id="55" w:author="Alan Hawse" w:date="2018-03-23T11:54:00Z">
+        <w:r>
+          <w:rPr>
+            <w:rFonts w:ascii="Arial" w:hAnsi="Arial" w:cs="Arial"/>
+          </w:rPr>
+          <w:t xml:space="preserve"> by adding the include for the project and updating the SCB that we will use for standard i/o to be the UART_HW</w:t>
+        </w:r>
+      </w:ins>
+    </w:p>
+    <w:p>
+      <w:pPr>
+        <w:pStyle w:val="NormalWeb"/>
+        <w:rPr>
+          <w:del w:id="56" w:author="Alan Hawse" w:date="2018-03-23T11:55:00Z"/>
+          <w:rFonts w:ascii="Arial" w:hAnsi="Arial" w:cs="Arial"/>
+        </w:rPr>
+      </w:pPr>
+      <w:del w:id="57" w:author="Alan Hawse" w:date="2018-03-23T11:49:00Z">
+        <w:r>
+          <w:rPr>
+            <w:rFonts w:ascii="Arial" w:hAnsi="Arial" w:cs="Arial"/>
+          </w:rPr>
+          <w:delText xml:space="preserve"> </w:delText>
+        </w:r>
+      </w:del>
+      <w:del w:id="58" w:author="Alan Hawse" w:date="2018-03-23T11:55:00Z">
+        <w:r>
+          <w:rPr>
+            <w:rFonts w:ascii="Arial" w:hAnsi="Arial" w:cs="Arial"/>
+          </w:rPr>
+          <w:delText>Okay, and back to the blank schematic.</w:delText>
+        </w:r>
+      </w:del>
+    </w:p>
+    <w:p>
+      <w:pPr>
+        <w:pStyle w:val="NormalWeb"/>
+        <w:rPr>
+          <w:ins w:id="59" w:author="Alan Hawse" w:date="2018-03-23T11:15:00Z"/>
+          <w:rFonts w:ascii="Arial" w:hAnsi="Arial" w:cs="Arial"/>
+        </w:rPr>
+      </w:pPr>
+      <w:moveFromRangeStart w:id="60" w:author="Alan Hawse" w:date="2018-03-23T11:52:00Z" w:name="move509569306"/>
+      <w:moveFrom w:id="61" w:author="Alan Hawse" w:date="2018-03-23T11:52:00Z">
+        <w:r>
+          <w:rPr>
+            <w:rFonts w:ascii="Arial" w:hAnsi="Arial" w:cs="Arial"/>
+          </w:rPr>
+          <w:t>I will drag and drop a UART component from component library just like before; rename it UART.  And, setup the pins in the design wide resources folder.  P5[0] and P5[1] just like last time.</w:t>
+        </w:r>
+      </w:moveFrom>
+      <w:moveFromRangeEnd w:id="60"/>
+      <w:ins w:id="62" w:author="Alan Hawse" w:date="2018-03-23T11:13:00Z">
+        <w:r>
+          <w:rPr>
+            <w:rFonts w:ascii="Arial" w:hAnsi="Arial" w:cs="Arial"/>
+          </w:rPr>
+          <w:t xml:space="preserve">For the main controller, </w:t>
+        </w:r>
+        <w:r>
+          <w:rPr>
+            <w:rFonts w:ascii="Arial" w:hAnsi="Arial" w:cs="Arial"/>
+          </w:rPr>
+          <w:t xml:space="preserve">I am going to build up a bunch of tasks – one for the UART, One for the PWM etc.  Each of the tasks will go in their own files </w:t>
+        </w:r>
+      </w:ins>
+      <w:ins w:id="63" w:author="Alan Hawse" w:date="2018-03-23T11:14:00Z">
+        <w:r>
+          <w:rPr>
+            <w:rFonts w:ascii="Arial" w:hAnsi="Arial" w:cs="Arial"/>
+          </w:rPr>
+          <w:t>–</w:t>
+        </w:r>
+      </w:ins>
+      <w:ins w:id="64" w:author="Alan Hawse" w:date="2018-03-23T11:13:00Z">
+        <w:r>
+          <w:rPr>
+            <w:rFonts w:ascii="Arial" w:hAnsi="Arial" w:cs="Arial"/>
+          </w:rPr>
+          <w:t xml:space="preserve"> a </w:t>
+        </w:r>
+      </w:ins>
+      <w:ins w:id="65" w:author="Alan Hawse" w:date="2018-03-23T11:14:00Z">
+        <w:r>
+          <w:rPr>
+            <w:rFonts w:ascii="Arial" w:hAnsi="Arial" w:cs="Arial"/>
+          </w:rPr>
+          <w:t>dot h and a dot c</w:t>
+        </w:r>
+      </w:ins>
+      <w:ins w:id="66" w:author="Alan Hawse" w:date="2018-03-23T11:17:00Z">
+        <w:r>
+          <w:rPr>
+            <w:rFonts w:ascii="Arial" w:hAnsi="Arial" w:cs="Arial"/>
+          </w:rPr>
+          <w:t xml:space="preserve"> for instance </w:t>
+        </w:r>
+        <w:proofErr w:type="spellStart"/>
+        <w:r>
+          <w:rPr>
+            <w:rFonts w:ascii="Arial" w:hAnsi="Arial" w:cs="Arial"/>
+          </w:rPr>
+          <w:t>uartTask.c</w:t>
+        </w:r>
+        <w:proofErr w:type="spellEnd"/>
+        <w:r>
+          <w:rPr>
+            <w:rFonts w:ascii="Arial" w:hAnsi="Arial" w:cs="Arial"/>
+          </w:rPr>
+          <w:t xml:space="preserve"> and </w:t>
+        </w:r>
+        <w:proofErr w:type="spellStart"/>
+        <w:r>
+          <w:rPr>
+            <w:rFonts w:ascii="Arial" w:hAnsi="Arial" w:cs="Arial"/>
+          </w:rPr>
+          <w:t>uartTask.h</w:t>
+        </w:r>
+        <w:proofErr w:type="spellEnd"/>
+        <w:r>
+          <w:rPr>
+            <w:rFonts w:ascii="Arial" w:hAnsi="Arial" w:cs="Arial"/>
+          </w:rPr>
+          <w:t xml:space="preserve">  </w:t>
+        </w:r>
+      </w:ins>
+      <w:ins w:id="67" w:author="Alan Hawse" w:date="2018-03-23T11:14:00Z">
+        <w:r>
+          <w:rPr>
+            <w:rFonts w:ascii="Arial" w:hAnsi="Arial" w:cs="Arial"/>
+          </w:rPr>
+          <w:t xml:space="preserve"> Any communication between the tasks will be done with RTOS </w:t>
+        </w:r>
+      </w:ins>
+      <w:ins w:id="68" w:author="Alan Hawse" w:date="2018-03-23T12:01:00Z">
+        <w:r>
+          <w:rPr>
+            <w:rFonts w:ascii="Arial" w:hAnsi="Arial" w:cs="Arial"/>
+          </w:rPr>
+          <w:t>primitives</w:t>
+        </w:r>
+      </w:ins>
+      <w:ins w:id="69" w:author="Alan Hawse" w:date="2018-03-23T11:14:00Z">
+        <w:r>
+          <w:rPr>
+            <w:rFonts w:ascii="Arial" w:hAnsi="Arial" w:cs="Arial"/>
+          </w:rPr>
+          <w:t xml:space="preserve">, like </w:t>
+        </w:r>
+      </w:ins>
+      <w:ins w:id="70" w:author="Alan Hawse" w:date="2018-03-23T11:16:00Z">
+        <w:r>
+          <w:rPr>
+            <w:rFonts w:ascii="Arial" w:hAnsi="Arial" w:cs="Arial"/>
+          </w:rPr>
+          <w:t>a</w:t>
+        </w:r>
+      </w:ins>
+      <w:ins w:id="71" w:author="Alan Hawse" w:date="2018-03-23T11:14:00Z">
+        <w:r>
+          <w:rPr>
+            <w:rFonts w:ascii="Arial" w:hAnsi="Arial" w:cs="Arial"/>
+          </w:rPr>
+          <w:t xml:space="preserve"> queue, semaphore or event group</w:t>
+        </w:r>
+      </w:ins>
+      <w:ins w:id="72" w:author="Alan Hawse" w:date="2018-03-23T11:16:00Z">
+        <w:r>
+          <w:rPr>
+            <w:rFonts w:ascii="Arial" w:hAnsi="Arial" w:cs="Arial"/>
+          </w:rPr>
+          <w:t xml:space="preserve"> etc</w:t>
+        </w:r>
+      </w:ins>
+      <w:ins w:id="73" w:author="Alan Hawse" w:date="2018-03-23T11:14:00Z">
+        <w:r>
+          <w:rPr>
+            <w:rFonts w:ascii="Arial" w:hAnsi="Arial" w:cs="Arial"/>
+          </w:rPr>
+          <w:t xml:space="preserve">.  Those </w:t>
+        </w:r>
+      </w:ins>
+      <w:ins w:id="74" w:author="Alan Hawse" w:date="2018-03-23T12:01:00Z">
+        <w:r>
+          <w:rPr>
+            <w:rFonts w:ascii="Arial" w:hAnsi="Arial" w:cs="Arial"/>
+          </w:rPr>
+          <w:t>primitives</w:t>
+        </w:r>
+      </w:ins>
+      <w:ins w:id="75" w:author="Alan Hawse" w:date="2018-03-23T11:14:00Z">
+        <w:r>
+          <w:rPr>
+            <w:rFonts w:ascii="Arial" w:hAnsi="Arial" w:cs="Arial"/>
+          </w:rPr>
+          <w:t xml:space="preserve"> will be shared in the file </w:t>
+        </w:r>
+      </w:ins>
+      <w:ins w:id="76" w:author="Alan Hawse" w:date="2018-03-23T11:15:00Z">
+        <w:r>
+          <w:rPr>
+            <w:rFonts w:ascii="Arial" w:hAnsi="Arial" w:cs="Arial"/>
+          </w:rPr>
+          <w:t>“</w:t>
+        </w:r>
+        <w:proofErr w:type="spellStart"/>
+        <w:r>
+          <w:rPr>
+            <w:rFonts w:ascii="Arial" w:hAnsi="Arial" w:cs="Arial"/>
+          </w:rPr>
+          <w:t>global.h</w:t>
+        </w:r>
+        <w:proofErr w:type="spellEnd"/>
+        <w:r>
+          <w:rPr>
+            <w:rFonts w:ascii="Arial" w:hAnsi="Arial" w:cs="Arial"/>
+          </w:rPr>
+          <w:t>”</w:t>
+        </w:r>
+      </w:ins>
+    </w:p>
+    <w:p>
+      <w:pPr>
+        <w:pStyle w:val="NormalWeb"/>
+        <w:rPr>
+          <w:del w:id="77" w:author="Alan Hawse" w:date="2018-03-23T11:17:00Z"/>
+          <w:rFonts w:ascii="Arial" w:hAnsi="Arial" w:cs="Arial"/>
+        </w:rPr>
+      </w:pPr>
+      <w:ins w:id="78" w:author="Alan Hawse" w:date="2018-03-23T11:30:00Z">
+        <w:r>
+          <w:rPr>
+            <w:rFonts w:ascii="Arial" w:hAnsi="Arial" w:cs="Arial"/>
+          </w:rPr>
+          <w:t>Start by creating</w:t>
+        </w:r>
+      </w:ins>
+      <w:ins w:id="79" w:author="Alan Hawse" w:date="2018-03-23T12:02:00Z">
+        <w:r>
+          <w:rPr>
+            <w:rFonts w:ascii="Arial" w:hAnsi="Arial" w:cs="Arial"/>
+          </w:rPr>
+          <w:t xml:space="preserve"> the file </w:t>
+        </w:r>
+      </w:ins>
+      <w:proofErr w:type="spellStart"/>
+      <w:ins w:id="80" w:author="Alan Hawse" w:date="2018-03-23T11:30:00Z">
+        <w:r>
+          <w:rPr>
+            <w:rFonts w:ascii="Arial" w:hAnsi="Arial" w:cs="Arial"/>
+          </w:rPr>
+          <w:t>uartTask.c</w:t>
+        </w:r>
+      </w:ins>
+      <w:proofErr w:type="spellEnd"/>
+      <w:ins w:id="81" w:author="Alan Hawse" w:date="2018-03-23T12:01:00Z">
+        <w:r>
+          <w:rPr>
+            <w:rFonts w:ascii="Arial" w:hAnsi="Arial" w:cs="Arial"/>
+          </w:rPr>
+          <w:t xml:space="preserve"> using right click</w:t>
+        </w:r>
+      </w:ins>
+      <w:ins w:id="82" w:author="Alan Hawse" w:date="2018-03-23T12:02:00Z">
+        <w:r>
+          <w:rPr>
+            <w:rFonts w:ascii="Arial" w:hAnsi="Arial" w:cs="Arial"/>
+          </w:rPr>
+          <w:t xml:space="preserve"> add new item.  Then selecting C-file and giving it the name </w:t>
+        </w:r>
+        <w:proofErr w:type="spellStart"/>
+        <w:r>
+          <w:rPr>
+            <w:rFonts w:ascii="Arial" w:hAnsi="Arial" w:cs="Arial"/>
+          </w:rPr>
+          <w:t>uartTask.c</w:t>
+        </w:r>
+      </w:ins>
+      <w:proofErr w:type="spellEnd"/>
+      <w:ins w:id="83" w:author="Alan Hawse" w:date="2018-03-23T11:30:00Z">
+        <w:r>
+          <w:rPr>
+            <w:rFonts w:ascii="Arial" w:hAnsi="Arial" w:cs="Arial"/>
+          </w:rPr>
+          <w:t xml:space="preserve">.  In that file, first add includes for the project, </w:t>
+        </w:r>
+        <w:proofErr w:type="spellStart"/>
+        <w:r>
+          <w:rPr>
+            <w:rFonts w:ascii="Arial" w:hAnsi="Arial" w:cs="Arial"/>
+          </w:rPr>
+          <w:t>FreeRTOS</w:t>
+        </w:r>
+        <w:proofErr w:type="spellEnd"/>
+        <w:r>
+          <w:rPr>
+            <w:rFonts w:ascii="Arial" w:hAnsi="Arial" w:cs="Arial"/>
+          </w:rPr>
+          <w:t xml:space="preserve">, the semaphore and standard </w:t>
+        </w:r>
+        <w:proofErr w:type="spellStart"/>
+        <w:r>
+          <w:rPr>
+            <w:rFonts w:ascii="Arial" w:hAnsi="Arial" w:cs="Arial"/>
+          </w:rPr>
+          <w:t>io</w:t>
+        </w:r>
+        <w:proofErr w:type="spellEnd"/>
+        <w:r>
+          <w:rPr>
+            <w:rFonts w:ascii="Arial" w:hAnsi="Arial" w:cs="Arial"/>
+          </w:rPr>
+          <w:t>.</w:t>
+        </w:r>
+      </w:ins>
+    </w:p>
+    <w:p>
+      <w:pPr>
+        <w:pStyle w:val="NormalWeb"/>
+        <w:rPr>
+          <w:ins w:id="84" w:author="Alan Hawse" w:date="2018-03-23T12:04:00Z"/>
+          <w:rFonts w:ascii="Arial" w:hAnsi="Arial" w:cs="Arial"/>
+        </w:rPr>
+      </w:pPr>
+    </w:p>
+    <w:p>
+      <w:pPr>
+        <w:pStyle w:val="NormalWeb"/>
+        <w:rPr>
+          <w:del w:id="85" w:author="Alan Hawse" w:date="2018-03-23T11:17:00Z"/>
+          <w:rFonts w:ascii="Arial" w:hAnsi="Arial" w:cs="Arial"/>
+        </w:rPr>
+      </w:pPr>
+      <w:del w:id="86" w:author="Alan Hawse" w:date="2018-03-23T11:17:00Z">
+        <w:r>
+          <w:rPr>
+            <w:rFonts w:ascii="Arial" w:hAnsi="Arial" w:cs="Arial"/>
+          </w:rPr>
+          <w:delText xml:space="preserve">Now I will open the CM4 main application file.  </w:delText>
+        </w:r>
+      </w:del>
+    </w:p>
+    <w:p>
+      <w:pPr>
+        <w:pStyle w:val="NormalWeb"/>
+        <w:rPr>
+          <w:ins w:id="87" w:author="Alan Hawse" w:date="2018-03-23T14:44:00Z"/>
+          <w:rFonts w:ascii="Arial" w:hAnsi="Arial" w:cs="Arial"/>
+        </w:rPr>
+      </w:pPr>
+      <w:del w:id="88" w:author="Alan Hawse" w:date="2018-03-23T11:30:00Z">
+        <w:r>
+          <w:rPr>
+            <w:rFonts w:ascii="Arial" w:hAnsi="Arial" w:cs="Arial"/>
+          </w:rPr>
+          <w:delText xml:space="preserve">First </w:delText>
+        </w:r>
+      </w:del>
+      <w:del w:id="89" w:author="Alan Hawse" w:date="2018-03-23T14:38:00Z">
+        <w:r>
+          <w:rPr>
+            <w:rFonts w:ascii="Arial" w:hAnsi="Arial" w:cs="Arial"/>
+          </w:rPr>
+          <w:delText>I will create the UART task like we did with the blinking LED task before</w:delText>
+        </w:r>
+        <w:r>
+          <w:rPr>
+            <w:rFonts w:ascii="Arial" w:hAnsi="Arial" w:cs="Arial"/>
+          </w:rPr>
+          <w:delText xml:space="preserve"> in the FreeRTOS intro lesson</w:delText>
+        </w:r>
+        <w:r>
+          <w:rPr>
+            <w:rFonts w:ascii="Arial" w:hAnsi="Arial" w:cs="Arial"/>
+          </w:rPr>
+          <w:delText>.</w:delText>
+        </w:r>
+      </w:del>
+      <w:ins w:id="90" w:author="Alan Hawse" w:date="2018-03-23T14:37:00Z">
+        <w:r>
+          <w:rPr>
+            <w:rFonts w:ascii="Arial" w:hAnsi="Arial" w:cs="Arial"/>
+          </w:rPr>
+          <w:t xml:space="preserve">In </w:t>
+        </w:r>
+      </w:ins>
+      <w:ins w:id="91" w:author="Alan Hawse" w:date="2018-03-23T14:38:00Z">
+        <w:r>
+          <w:rPr>
+            <w:rFonts w:ascii="Arial" w:hAnsi="Arial" w:cs="Arial"/>
+          </w:rPr>
+          <w:t>the first</w:t>
+        </w:r>
+      </w:ins>
+      <w:ins w:id="92" w:author="Alan Hawse" w:date="2018-03-23T14:37:00Z">
+        <w:r>
+          <w:rPr>
+            <w:rFonts w:ascii="Arial" w:hAnsi="Arial" w:cs="Arial"/>
+          </w:rPr>
+          <w:t xml:space="preserve"> </w:t>
+        </w:r>
+      </w:ins>
+      <w:ins w:id="93" w:author="Alan Hawse" w:date="2018-03-23T14:38:00Z">
+        <w:r>
+          <w:rPr>
+            <w:rFonts w:ascii="Arial" w:hAnsi="Arial" w:cs="Arial"/>
+          </w:rPr>
+          <w:t xml:space="preserve">UART example </w:t>
+        </w:r>
+      </w:ins>
+      <w:ins w:id="94" w:author="Alan Hawse" w:date="2018-03-23T15:41:00Z">
+        <w:r>
+          <w:rPr>
+            <w:rFonts w:ascii="Arial" w:hAnsi="Arial" w:cs="Arial"/>
+          </w:rPr>
+          <w:t xml:space="preserve">that </w:t>
+        </w:r>
+      </w:ins>
+      <w:ins w:id="95" w:author="Alan Hawse" w:date="2018-03-23T14:38:00Z">
+        <w:r>
+          <w:rPr>
+            <w:rFonts w:ascii="Arial" w:hAnsi="Arial" w:cs="Arial"/>
+          </w:rPr>
+          <w:t>I showed you, I polled the UART</w:t>
+        </w:r>
+      </w:ins>
+      <w:ins w:id="96" w:author="Alan Hawse" w:date="2018-03-23T14:39:00Z">
+        <w:r>
+          <w:rPr>
+            <w:rFonts w:ascii="Arial" w:hAnsi="Arial" w:cs="Arial"/>
+          </w:rPr>
+          <w:t>, but that is a silly waste of CPU time</w:t>
+        </w:r>
+      </w:ins>
+      <w:ins w:id="97" w:author="Alan Hawse" w:date="2018-03-23T14:38:00Z">
+        <w:r>
+          <w:rPr>
+            <w:rFonts w:ascii="Arial" w:hAnsi="Arial" w:cs="Arial"/>
+          </w:rPr>
+          <w:t xml:space="preserve">.  </w:t>
+        </w:r>
+      </w:ins>
+      <w:ins w:id="98" w:author="Alan Hawse" w:date="2018-03-23T14:39:00Z">
+        <w:r>
+          <w:rPr>
+            <w:rFonts w:ascii="Arial" w:hAnsi="Arial" w:cs="Arial"/>
+          </w:rPr>
+          <w:t xml:space="preserve">For </w:t>
+        </w:r>
+      </w:ins>
+      <w:ins w:id="99" w:author="Alan Hawse" w:date="2018-03-23T14:42:00Z">
+        <w:r>
+          <w:rPr>
+            <w:rFonts w:ascii="Arial" w:hAnsi="Arial" w:cs="Arial"/>
+          </w:rPr>
+          <w:t xml:space="preserve">this </w:t>
+        </w:r>
+      </w:ins>
+      <w:ins w:id="100" w:author="Alan Hawse" w:date="2018-03-23T14:53:00Z">
+        <w:r>
+          <w:rPr>
+            <w:rFonts w:ascii="Arial" w:hAnsi="Arial" w:cs="Arial"/>
+          </w:rPr>
+          <w:t>project,</w:t>
+        </w:r>
+      </w:ins>
+      <w:ins w:id="101" w:author="Alan Hawse" w:date="2018-03-23T14:42:00Z">
+        <w:r>
+          <w:rPr>
+            <w:rFonts w:ascii="Arial" w:hAnsi="Arial" w:cs="Arial"/>
+          </w:rPr>
+          <w:t xml:space="preserve"> I will use an interrupt so that the task can sleep until a key is pressed.</w:t>
+        </w:r>
+      </w:ins>
+      <w:ins w:id="102" w:author="Alan Hawse" w:date="2018-03-23T14:44:00Z">
+        <w:r>
+          <w:rPr>
+            <w:rFonts w:ascii="Arial" w:hAnsi="Arial" w:cs="Arial"/>
+          </w:rPr>
+          <w:t xml:space="preserve">  The interrupt</w:t>
+        </w:r>
+      </w:ins>
+      <w:ins w:id="103" w:author="Alan Hawse" w:date="2018-03-23T15:23:00Z">
+        <w:r>
+          <w:rPr>
+            <w:rFonts w:ascii="Arial" w:hAnsi="Arial" w:cs="Arial"/>
+          </w:rPr>
+          <w:t xml:space="preserve"> service handler</w:t>
+        </w:r>
+      </w:ins>
+      <w:ins w:id="104" w:author="Alan Hawse" w:date="2018-03-23T14:44:00Z">
+        <w:r>
+          <w:rPr>
+            <w:rFonts w:ascii="Arial" w:hAnsi="Arial" w:cs="Arial"/>
+          </w:rPr>
+          <w:t xml:space="preserve"> will send a messag</w:t>
+        </w:r>
+        <w:r>
+          <w:rPr>
+            <w:rFonts w:ascii="Arial" w:hAnsi="Arial" w:cs="Arial"/>
+          </w:rPr>
+          <w:t>e to the task using a semaphore when it needs to process key strokes.  The rest of the time it can just wait.</w:t>
+        </w:r>
+      </w:ins>
+    </w:p>
+    <w:p>
+      <w:pPr>
+        <w:pStyle w:val="NormalWeb"/>
+        <w:rPr>
+          <w:ins w:id="105" w:author="Alan Hawse" w:date="2018-03-23T14:43:00Z"/>
+          <w:rFonts w:ascii="Arial" w:hAnsi="Arial" w:cs="Arial"/>
+        </w:rPr>
+      </w:pPr>
+      <w:ins w:id="106" w:author="Alan Hawse" w:date="2018-03-23T14:44:00Z">
+        <w:r>
+          <w:rPr>
+            <w:rFonts w:ascii="Arial" w:hAnsi="Arial" w:cs="Arial"/>
+          </w:rPr>
+          <w:t xml:space="preserve">So, </w:t>
+        </w:r>
+      </w:ins>
+      <w:ins w:id="107" w:author="Alan Hawse" w:date="2018-03-23T14:55:00Z">
+        <w:r>
+          <w:rPr>
+            <w:rFonts w:ascii="Arial" w:hAnsi="Arial" w:cs="Arial"/>
+          </w:rPr>
+          <w:t>ill</w:t>
+        </w:r>
+      </w:ins>
+      <w:ins w:id="108" w:author="Alan Hawse" w:date="2018-03-23T14:44:00Z">
+        <w:r>
+          <w:rPr>
+            <w:rFonts w:ascii="Arial" w:hAnsi="Arial" w:cs="Arial"/>
+          </w:rPr>
+          <w:t xml:space="preserve"> declare a handle to hold the semaphore called </w:t>
+        </w:r>
+        <w:proofErr w:type="spellStart"/>
+        <w:r>
+          <w:rPr>
+            <w:rFonts w:ascii="Arial" w:hAnsi="Arial" w:cs="Arial"/>
+          </w:rPr>
+          <w:t>uartSemaphore</w:t>
+        </w:r>
+      </w:ins>
+      <w:proofErr w:type="spellEnd"/>
+    </w:p>
+    <w:p>
+      <w:pPr>
+        <w:pStyle w:val="NormalWeb"/>
+        <w:rPr>
+          <w:ins w:id="109" w:author="Alan Hawse" w:date="2018-03-23T15:42:00Z"/>
+          <w:rFonts w:ascii="Arial" w:hAnsi="Arial" w:cs="Arial"/>
+        </w:rPr>
+      </w:pPr>
+      <w:ins w:id="110" w:author="Alan Hawse" w:date="2018-03-23T14:45:00Z">
+        <w:r>
+          <w:rPr>
+            <w:rFonts w:ascii="Arial" w:hAnsi="Arial" w:cs="Arial"/>
+          </w:rPr>
+          <w:t xml:space="preserve">Now I need to </w:t>
+        </w:r>
+      </w:ins>
+      <w:ins w:id="111" w:author="Alan Hawse" w:date="2018-03-23T14:42:00Z">
+        <w:r>
+          <w:rPr>
+            <w:rFonts w:ascii="Arial" w:hAnsi="Arial" w:cs="Arial"/>
+          </w:rPr>
+          <w:t>create the interrupt service routine</w:t>
+        </w:r>
+      </w:ins>
+      <w:ins w:id="112" w:author="Alan Hawse" w:date="2018-03-23T14:46:00Z">
+        <w:r>
+          <w:rPr>
+            <w:rFonts w:ascii="Arial" w:hAnsi="Arial" w:cs="Arial"/>
+          </w:rPr>
+          <w:t xml:space="preserve"> function</w:t>
+        </w:r>
+      </w:ins>
+      <w:ins w:id="113" w:author="Alan Hawse" w:date="2018-03-23T14:45:00Z">
+        <w:r>
+          <w:rPr>
+            <w:rFonts w:ascii="Arial" w:hAnsi="Arial" w:cs="Arial"/>
+          </w:rPr>
+          <w:t xml:space="preserve"> </w:t>
+        </w:r>
+      </w:ins>
+      <w:ins w:id="114" w:author="Alan Hawse" w:date="2018-03-23T15:42:00Z">
+        <w:r>
+          <w:rPr>
+            <w:rFonts w:ascii="Arial" w:hAnsi="Arial" w:cs="Arial"/>
+          </w:rPr>
+          <w:t xml:space="preserve">called </w:t>
+        </w:r>
+        <w:proofErr w:type="spellStart"/>
+        <w:r>
+          <w:rPr>
+            <w:rFonts w:ascii="Arial" w:hAnsi="Arial" w:cs="Arial"/>
+          </w:rPr>
+          <w:t>UART_ISr</w:t>
+        </w:r>
+        <w:proofErr w:type="spellEnd"/>
+        <w:r>
+          <w:rPr>
+            <w:rFonts w:ascii="Arial" w:hAnsi="Arial" w:cs="Arial"/>
+          </w:rPr>
+          <w:t xml:space="preserve">.  That function </w:t>
+        </w:r>
+      </w:ins>
+    </w:p>
+    <w:p>
+      <w:pPr>
+        <w:pStyle w:val="NormalWeb"/>
+        <w:rPr>
+          <w:ins w:id="115" w:author="Alan Hawse" w:date="2018-03-23T15:42:00Z"/>
+          <w:rFonts w:ascii="Arial" w:hAnsi="Arial" w:cs="Arial"/>
+        </w:rPr>
+      </w:pPr>
+      <w:ins w:id="116" w:author="Alan Hawse" w:date="2018-03-23T14:45:00Z">
+        <w:r>
+          <w:rPr>
+            <w:rFonts w:ascii="Arial" w:hAnsi="Arial" w:cs="Arial"/>
+          </w:rPr>
+          <w:t xml:space="preserve">will turn off the UART RX interrupts, </w:t>
+        </w:r>
+      </w:ins>
+    </w:p>
+    <w:p>
+      <w:pPr>
+        <w:pStyle w:val="NormalWeb"/>
+        <w:rPr>
+          <w:ins w:id="117" w:author="Alan Hawse" w:date="2018-03-23T15:42:00Z"/>
+          <w:rFonts w:ascii="Arial" w:hAnsi="Arial" w:cs="Arial"/>
+        </w:rPr>
+      </w:pPr>
+      <w:ins w:id="118" w:author="Alan Hawse" w:date="2018-03-23T14:45:00Z">
+        <w:r>
+          <w:rPr>
+            <w:rFonts w:ascii="Arial" w:hAnsi="Arial" w:cs="Arial"/>
+          </w:rPr>
+          <w:t>clear the RX interrupt, and clear the pending interrupt.</w:t>
+        </w:r>
+      </w:ins>
+      <w:ins w:id="119" w:author="Alan Hawse" w:date="2018-03-23T14:46:00Z">
+        <w:r>
+          <w:rPr>
+            <w:rFonts w:ascii="Arial" w:hAnsi="Arial" w:cs="Arial"/>
+          </w:rPr>
+          <w:t xml:space="preserve">  </w:t>
+        </w:r>
+      </w:ins>
+    </w:p>
+    <w:p>
+      <w:pPr>
+        <w:pStyle w:val="NormalWeb"/>
+        <w:rPr>
+          <w:rFonts w:ascii="Arial" w:hAnsi="Arial" w:cs="Arial"/>
+        </w:rPr>
+      </w:pPr>
+      <w:ins w:id="120" w:author="Alan Hawse" w:date="2018-03-23T14:46:00Z">
+        <w:r>
+          <w:rPr>
+            <w:rFonts w:ascii="Arial" w:hAnsi="Arial" w:cs="Arial"/>
+          </w:rPr>
+          <w:t>Once that is done I will give the semaphore, and switch to the right task.</w:t>
+        </w:r>
+      </w:ins>
+    </w:p>
+    <w:p>
+      <w:pPr>
+        <w:pStyle w:val="NormalWeb"/>
+        <w:rPr>
+          <w:ins w:id="121" w:author="Alan Hawse" w:date="2018-03-23T14:38:00Z"/>
+          <w:rFonts w:ascii="Arial" w:hAnsi="Arial" w:cs="Arial"/>
+        </w:rPr>
+      </w:pPr>
+      <w:ins w:id="122" w:author="Alan Hawse" w:date="2018-03-23T14:53:00Z">
+        <w:r>
+          <w:rPr>
+            <w:rFonts w:ascii="Arial" w:hAnsi="Arial" w:cs="Arial"/>
+          </w:rPr>
+          <w:t>Finally,</w:t>
+        </w:r>
+      </w:ins>
+      <w:ins w:id="123" w:author="Alan Hawse" w:date="2018-03-23T14:46:00Z">
+        <w:r>
+          <w:rPr>
+            <w:rFonts w:ascii="Arial" w:hAnsi="Arial" w:cs="Arial"/>
+          </w:rPr>
+          <w:t xml:space="preserve"> </w:t>
+        </w:r>
+      </w:ins>
+      <w:ins w:id="124" w:author="Alan Hawse" w:date="2018-03-23T14:38:00Z">
+        <w:r>
+          <w:rPr>
+            <w:rFonts w:ascii="Arial" w:hAnsi="Arial" w:cs="Arial"/>
+          </w:rPr>
+          <w:t xml:space="preserve">I will create the UART task like we did with the blinking LED task before in the </w:t>
+        </w:r>
+        <w:proofErr w:type="spellStart"/>
+        <w:r>
+          <w:rPr>
+            <w:rFonts w:ascii="Arial" w:hAnsi="Arial" w:cs="Arial"/>
+          </w:rPr>
+          <w:t>FreeRTOS</w:t>
+        </w:r>
+        <w:proofErr w:type="spellEnd"/>
+        <w:r>
+          <w:rPr>
+            <w:rFonts w:ascii="Arial" w:hAnsi="Arial" w:cs="Arial"/>
+          </w:rPr>
+          <w:t xml:space="preserve"> intro lesson.</w:t>
+        </w:r>
+      </w:ins>
+    </w:p>
+    <w:p>
+      <w:pPr>
+        <w:pStyle w:val="NormalWeb"/>
+        <w:rPr>
+          <w:ins w:id="125" w:author="Alan Hawse" w:date="2018-03-23T15:43:00Z"/>
+          <w:rFonts w:ascii="Arial" w:hAnsi="Arial" w:cs="Arial"/>
+        </w:rPr>
+      </w:pPr>
+      <w:r>
+        <w:rPr>
+          <w:rFonts w:ascii="Arial" w:hAnsi="Arial" w:cs="Arial"/>
+        </w:rPr>
+        <w:t xml:space="preserve">I don’t need any arguments so I’ll use void </w:t>
+      </w:r>
+      <w:proofErr w:type="spellStart"/>
+      <w:r>
+        <w:rPr>
+          <w:rFonts w:ascii="Arial" w:hAnsi="Arial" w:cs="Arial"/>
+        </w:rPr>
+        <w:t>arg</w:t>
+      </w:r>
+      <w:proofErr w:type="spellEnd"/>
+      <w:r>
+        <w:rPr>
+          <w:rFonts w:ascii="Arial" w:hAnsi="Arial" w:cs="Arial"/>
+        </w:rPr>
+        <w:t xml:space="preserve"> like before.  Now, let’s start the UART</w:t>
+      </w:r>
+      <w:ins w:id="126" w:author="Alan Hawse" w:date="2018-03-23T14:51:00Z">
+        <w:r>
+          <w:rPr>
+            <w:rFonts w:ascii="Arial" w:hAnsi="Arial" w:cs="Arial"/>
+          </w:rPr>
+          <w:t>,</w:t>
+        </w:r>
+      </w:ins>
+      <w:del w:id="127" w:author="Alan Hawse" w:date="2018-03-23T14:51:00Z">
+        <w:r>
+          <w:rPr>
+            <w:rFonts w:ascii="Arial" w:hAnsi="Arial" w:cs="Arial"/>
+          </w:rPr>
+          <w:delText xml:space="preserve">.  </w:delText>
+        </w:r>
+        <w:r>
+          <w:rPr>
+            <w:rFonts w:ascii="Arial" w:hAnsi="Arial" w:cs="Arial"/>
+          </w:rPr>
+          <w:delText xml:space="preserve">Let’s </w:delText>
+        </w:r>
+      </w:del>
+      <w:ins w:id="128" w:author="Alan Hawse" w:date="2018-03-23T14:51:00Z">
+        <w:r>
+          <w:rPr>
+            <w:rFonts w:ascii="Arial" w:hAnsi="Arial" w:cs="Arial"/>
+          </w:rPr>
+          <w:t xml:space="preserve"> </w:t>
+        </w:r>
+      </w:ins>
+      <w:r>
+        <w:rPr>
+          <w:rFonts w:ascii="Arial" w:hAnsi="Arial" w:cs="Arial"/>
+        </w:rPr>
+        <w:t>turn off the standard in buffer, just like before</w:t>
+      </w:r>
+      <w:del w:id="129" w:author="Alan Hawse" w:date="2018-03-23T14:48:00Z">
+        <w:r>
+          <w:rPr>
+            <w:rFonts w:ascii="Arial" w:hAnsi="Arial" w:cs="Arial"/>
+          </w:rPr>
+          <w:delText xml:space="preserve">.  </w:delText>
+        </w:r>
+      </w:del>
+      <w:ins w:id="130" w:author="Alan Hawse" w:date="2018-03-23T14:48:00Z">
+        <w:r>
+          <w:rPr>
+            <w:rFonts w:ascii="Arial" w:hAnsi="Arial" w:cs="Arial"/>
+          </w:rPr>
+          <w:t xml:space="preserve"> and print a message saying that the task has started. </w:t>
+        </w:r>
+      </w:ins>
+    </w:p>
+    <w:p>
+      <w:pPr>
+        <w:pStyle w:val="NormalWeb"/>
+        <w:rPr>
+          <w:ins w:id="131" w:author="Alan Hawse" w:date="2018-03-23T15:26:00Z"/>
+          <w:rFonts w:ascii="Arial" w:hAnsi="Arial" w:cs="Arial"/>
+        </w:rPr>
+      </w:pPr>
+      <w:ins w:id="132" w:author="Alan Hawse" w:date="2018-03-23T14:48:00Z">
+        <w:r>
+          <w:rPr>
+            <w:rFonts w:ascii="Arial" w:hAnsi="Arial" w:cs="Arial"/>
+          </w:rPr>
+          <w:t xml:space="preserve">Now I need to initialize the </w:t>
+        </w:r>
+      </w:ins>
+      <w:ins w:id="133" w:author="Alan Hawse" w:date="2018-03-23T14:49:00Z">
+        <w:r>
+          <w:rPr>
+            <w:rFonts w:ascii="Arial" w:hAnsi="Arial" w:cs="Arial"/>
+          </w:rPr>
+          <w:t>semaphore</w:t>
+        </w:r>
+      </w:ins>
+      <w:ins w:id="134" w:author="Alan Hawse" w:date="2018-03-23T15:26:00Z">
+        <w:r>
+          <w:rPr>
+            <w:rFonts w:ascii="Arial" w:hAnsi="Arial" w:cs="Arial"/>
+          </w:rPr>
+          <w:t>.</w:t>
+        </w:r>
+      </w:ins>
+    </w:p>
+    <w:p>
+      <w:pPr>
+        <w:pStyle w:val="NormalWeb"/>
+        <w:rPr>
+          <w:ins w:id="135" w:author="Alan Hawse" w:date="2018-03-23T15:26:00Z"/>
+          <w:rFonts w:ascii="Arial" w:hAnsi="Arial" w:cs="Arial"/>
+        </w:rPr>
+      </w:pPr>
+      <w:ins w:id="136" w:author="Alan Hawse" w:date="2018-03-23T15:26:00Z">
+        <w:r>
+          <w:rPr>
+            <w:rFonts w:ascii="Arial" w:hAnsi="Arial" w:cs="Arial"/>
+          </w:rPr>
+          <w:t>To</w:t>
+        </w:r>
+      </w:ins>
+      <w:ins w:id="137" w:author="Alan Hawse" w:date="2018-03-23T14:49:00Z">
+        <w:r>
+          <w:rPr>
+            <w:rFonts w:ascii="Arial" w:hAnsi="Arial" w:cs="Arial"/>
+          </w:rPr>
+          <w:t xml:space="preserve"> configure the UART interrupt </w:t>
+        </w:r>
+      </w:ins>
+      <w:ins w:id="138" w:author="Alan Hawse" w:date="2018-03-23T15:26:00Z">
+        <w:r>
+          <w:rPr>
+            <w:rFonts w:ascii="Arial" w:hAnsi="Arial" w:cs="Arial"/>
+          </w:rPr>
+          <w:t xml:space="preserve">to happen when a key is pressed there are three </w:t>
+        </w:r>
+        <w:proofErr w:type="gramStart"/>
+        <w:r>
+          <w:rPr>
+            <w:rFonts w:ascii="Arial" w:hAnsi="Arial" w:cs="Arial"/>
+          </w:rPr>
+          <w:t>steps.</w:t>
+        </w:r>
+      </w:ins>
+      <w:ins w:id="139" w:author="Alan Hawse" w:date="2018-03-23T14:49:00Z">
+        <w:r>
+          <w:rPr>
+            <w:rFonts w:ascii="Arial" w:hAnsi="Arial" w:cs="Arial"/>
+          </w:rPr>
+          <w:t>.</w:t>
+        </w:r>
+      </w:ins>
+      <w:proofErr w:type="gramEnd"/>
+      <w:ins w:id="140" w:author="Alan Hawse" w:date="2018-03-23T14:48:00Z">
+        <w:r>
+          <w:rPr>
+            <w:rFonts w:ascii="Arial" w:hAnsi="Arial" w:cs="Arial"/>
+          </w:rPr>
+          <w:t xml:space="preserve">  </w:t>
+        </w:r>
+      </w:ins>
+    </w:p>
+    <w:p>
+      <w:pPr>
+        <w:pStyle w:val="NormalWeb"/>
+        <w:numPr>
+          <w:ilvl w:val="0"/>
+          <w:numId w:val="5"/>
+        </w:numPr>
+        <w:rPr>
+          <w:ins w:id="141" w:author="Alan Hawse" w:date="2018-03-23T15:27:00Z"/>
+          <w:rFonts w:ascii="Arial" w:hAnsi="Arial" w:cs="Arial"/>
+        </w:rPr>
+        <w:pPrChange w:id="142" w:author="Alan Hawse" w:date="2018-03-23T15:27:00Z">
+          <w:pPr>
+            <w:pStyle w:val="NormalWeb"/>
+          </w:pPr>
+        </w:pPrChange>
+      </w:pPr>
+      <w:ins w:id="143" w:author="Alan Hawse" w:date="2018-03-23T15:26:00Z">
+        <w:r>
+          <w:rPr>
+            <w:rFonts w:ascii="Arial" w:hAnsi="Arial" w:cs="Arial"/>
+          </w:rPr>
+          <w:t xml:space="preserve">Call </w:t>
+        </w:r>
+        <w:proofErr w:type="spellStart"/>
+        <w:r>
+          <w:rPr>
+            <w:rFonts w:ascii="Arial" w:hAnsi="Arial" w:cs="Arial"/>
+          </w:rPr>
+          <w:t>Cy_SysInt_Init</w:t>
+        </w:r>
+        <w:proofErr w:type="spellEnd"/>
+        <w:r>
+          <w:rPr>
+            <w:rFonts w:ascii="Arial" w:hAnsi="Arial" w:cs="Arial"/>
+          </w:rPr>
+          <w:t xml:space="preserve"> to install the ISR into the </w:t>
+        </w:r>
+      </w:ins>
+      <w:ins w:id="144" w:author="Alan Hawse" w:date="2018-03-23T15:43:00Z">
+        <w:r>
+          <w:rPr>
+            <w:rFonts w:ascii="Arial" w:hAnsi="Arial" w:cs="Arial"/>
+          </w:rPr>
+          <w:t xml:space="preserve">CM4 </w:t>
+        </w:r>
+      </w:ins>
+      <w:ins w:id="145" w:author="Alan Hawse" w:date="2018-03-23T15:26:00Z">
+        <w:r>
+          <w:rPr>
+            <w:rFonts w:ascii="Arial" w:hAnsi="Arial" w:cs="Arial"/>
+          </w:rPr>
+          <w:t>vector table</w:t>
+        </w:r>
+      </w:ins>
+    </w:p>
+    <w:p>
+      <w:pPr>
+        <w:pStyle w:val="NormalWeb"/>
+        <w:numPr>
+          <w:ilvl w:val="0"/>
+          <w:numId w:val="5"/>
+        </w:numPr>
+        <w:rPr>
+          <w:ins w:id="146" w:author="Alan Hawse" w:date="2018-03-23T15:27:00Z"/>
+          <w:rFonts w:ascii="Arial" w:hAnsi="Arial" w:cs="Arial"/>
+        </w:rPr>
+        <w:pPrChange w:id="147" w:author="Alan Hawse" w:date="2018-03-23T15:27:00Z">
+          <w:pPr>
+            <w:pStyle w:val="NormalWeb"/>
+          </w:pPr>
+        </w:pPrChange>
+      </w:pPr>
+      <w:ins w:id="148" w:author="Alan Hawse" w:date="2018-03-23T15:27:00Z">
+        <w:r>
+          <w:rPr>
+            <w:rFonts w:ascii="Arial" w:hAnsi="Arial" w:cs="Arial"/>
+          </w:rPr>
+          <w:t xml:space="preserve">Call the CMSIS function </w:t>
+        </w:r>
+        <w:proofErr w:type="spellStart"/>
+        <w:r>
+          <w:rPr>
+            <w:rFonts w:ascii="Arial" w:hAnsi="Arial" w:cs="Arial"/>
+          </w:rPr>
+          <w:t>NVIC_Enable</w:t>
+        </w:r>
+        <w:proofErr w:type="spellEnd"/>
+        <w:r>
+          <w:rPr>
+            <w:rFonts w:ascii="Arial" w:hAnsi="Arial" w:cs="Arial"/>
+          </w:rPr>
+          <w:t xml:space="preserve"> to turn on the interrupt handling</w:t>
+        </w:r>
+      </w:ins>
+    </w:p>
+    <w:p>
+      <w:pPr>
+        <w:pStyle w:val="NormalWeb"/>
+        <w:numPr>
+          <w:ilvl w:val="0"/>
+          <w:numId w:val="5"/>
+        </w:numPr>
+        <w:rPr>
+          <w:ins w:id="149" w:author="Alan Hawse" w:date="2018-03-23T14:51:00Z"/>
+          <w:rFonts w:ascii="Arial" w:hAnsi="Arial" w:cs="Arial"/>
+        </w:rPr>
+        <w:pPrChange w:id="150" w:author="Alan Hawse" w:date="2018-03-23T15:27:00Z">
+          <w:pPr>
+            <w:pStyle w:val="NormalWeb"/>
+          </w:pPr>
+        </w:pPrChange>
+      </w:pPr>
+      <w:ins w:id="151" w:author="Alan Hawse" w:date="2018-03-23T15:27:00Z">
+        <w:r>
+          <w:rPr>
+            <w:rFonts w:ascii="Arial" w:hAnsi="Arial" w:cs="Arial"/>
+          </w:rPr>
+          <w:t xml:space="preserve">Call </w:t>
+        </w:r>
+        <w:proofErr w:type="spellStart"/>
+        <w:r>
+          <w:rPr>
+            <w:rFonts w:ascii="Arial" w:hAnsi="Arial" w:cs="Arial"/>
+          </w:rPr>
+          <w:t>CY_SCB_SetRxInterruptMask</w:t>
+        </w:r>
+        <w:proofErr w:type="spellEnd"/>
+        <w:r>
+          <w:rPr>
+            <w:rFonts w:ascii="Arial" w:hAnsi="Arial" w:cs="Arial"/>
+          </w:rPr>
+          <w:t xml:space="preserve"> to</w:t>
+        </w:r>
+      </w:ins>
+      <w:ins w:id="152" w:author="Alan Hawse" w:date="2018-03-23T15:28:00Z">
+        <w:r>
+          <w:rPr>
+            <w:rFonts w:ascii="Arial" w:hAnsi="Arial" w:cs="Arial"/>
+          </w:rPr>
+          <w:t xml:space="preserve"> ask for interrupts when something has been put into the UART RX Buffer</w:t>
+        </w:r>
+      </w:ins>
+      <w:ins w:id="153" w:author="Alan Hawse" w:date="2018-03-23T15:27:00Z">
+        <w:r>
+          <w:rPr>
+            <w:rFonts w:ascii="Arial" w:hAnsi="Arial" w:cs="Arial"/>
+          </w:rPr>
+          <w:t xml:space="preserve"> </w:t>
+        </w:r>
+      </w:ins>
+    </w:p>
+    <w:p>
+      <w:pPr>
+        <w:pStyle w:val="NormalWeb"/>
+        <w:rPr>
+          <w:ins w:id="154" w:author="Alan Hawse" w:date="2018-03-23T15:31:00Z"/>
+          <w:rFonts w:ascii="Arial" w:hAnsi="Arial" w:cs="Arial"/>
+        </w:rPr>
+      </w:pPr>
+      <w:r>
+        <w:rPr>
+          <w:rFonts w:ascii="Arial" w:hAnsi="Arial" w:cs="Arial"/>
+        </w:rPr>
+        <w:lastRenderedPageBreak/>
+        <w:t>The</w:t>
+      </w:r>
+      <w:ins w:id="155" w:author="Alan Hawse" w:date="2018-03-23T15:28:00Z">
+        <w:r>
+          <w:rPr>
+            <w:rFonts w:ascii="Arial" w:hAnsi="Arial" w:cs="Arial"/>
+          </w:rPr>
+          <w:t xml:space="preserve"> last part of the main task is the infinite loop.  </w:t>
+        </w:r>
+      </w:ins>
+      <w:del w:id="156" w:author="Alan Hawse" w:date="2018-03-23T15:28:00Z">
+        <w:r>
+          <w:rPr>
+            <w:rFonts w:ascii="Arial" w:hAnsi="Arial" w:cs="Arial"/>
+          </w:rPr>
+          <w:delText>n,</w:delText>
+        </w:r>
+      </w:del>
+      <w:del w:id="157" w:author="Alan Hawse" w:date="2018-03-23T15:29:00Z">
+        <w:r>
+          <w:rPr>
+            <w:rFonts w:ascii="Arial" w:hAnsi="Arial" w:cs="Arial"/>
+          </w:rPr>
+          <w:delText xml:space="preserve"> </w:delText>
+        </w:r>
+      </w:del>
+      <w:ins w:id="158" w:author="Alan Hawse" w:date="2018-03-23T15:29:00Z">
+        <w:r>
+          <w:rPr>
+            <w:rFonts w:ascii="Arial" w:hAnsi="Arial" w:cs="Arial"/>
+          </w:rPr>
+          <w:t xml:space="preserve">The way that this works is I wait for the semaphore, then </w:t>
+        </w:r>
+      </w:ins>
+      <w:del w:id="159" w:author="Alan Hawse" w:date="2018-03-23T15:29:00Z">
+        <w:r>
+          <w:rPr>
+            <w:rFonts w:ascii="Arial" w:hAnsi="Arial" w:cs="Arial"/>
+          </w:rPr>
+          <w:delText>I l</w:delText>
+        </w:r>
+      </w:del>
+      <w:ins w:id="160" w:author="Alan Hawse" w:date="2018-03-23T15:29:00Z">
+        <w:r>
+          <w:rPr>
+            <w:rFonts w:ascii="Arial" w:hAnsi="Arial" w:cs="Arial"/>
+          </w:rPr>
+          <w:t>read the key</w:t>
+        </w:r>
+      </w:ins>
+      <w:ins w:id="161" w:author="Alan Hawse" w:date="2018-03-23T15:30:00Z">
+        <w:r>
+          <w:rPr>
+            <w:rFonts w:ascii="Arial" w:hAnsi="Arial" w:cs="Arial"/>
+          </w:rPr>
+          <w:t>s</w:t>
+        </w:r>
+      </w:ins>
+      <w:ins w:id="162" w:author="Alan Hawse" w:date="2018-03-23T15:29:00Z">
+        <w:r>
+          <w:rPr>
+            <w:rFonts w:ascii="Arial" w:hAnsi="Arial" w:cs="Arial"/>
+          </w:rPr>
+          <w:t xml:space="preserve"> from the UART</w:t>
+        </w:r>
+      </w:ins>
+      <w:ins w:id="163" w:author="Alan Hawse" w:date="2018-03-23T15:30:00Z">
+        <w:r>
+          <w:rPr>
+            <w:rFonts w:ascii="Arial" w:hAnsi="Arial" w:cs="Arial"/>
+          </w:rPr>
+          <w:t xml:space="preserve"> until there aren’t any more while processing them </w:t>
+        </w:r>
+      </w:ins>
+      <w:ins w:id="164" w:author="Alan Hawse" w:date="2018-03-23T15:29:00Z">
+        <w:r>
+          <w:rPr>
+            <w:rFonts w:ascii="Arial" w:hAnsi="Arial" w:cs="Arial"/>
+          </w:rPr>
+          <w:t xml:space="preserve">with </w:t>
+        </w:r>
+      </w:ins>
+      <w:del w:id="165" w:author="Alan Hawse" w:date="2018-03-23T15:29:00Z">
+        <w:r>
+          <w:rPr>
+            <w:rFonts w:ascii="Arial" w:hAnsi="Arial" w:cs="Arial"/>
+          </w:rPr>
+          <w:delText xml:space="preserve">ike to build </w:delText>
+        </w:r>
+      </w:del>
+      <w:r>
+        <w:rPr>
+          <w:rFonts w:ascii="Arial" w:hAnsi="Arial" w:cs="Arial"/>
+        </w:rPr>
+        <w:t xml:space="preserve">a command processor </w:t>
+      </w:r>
+      <w:del w:id="166" w:author="Alan Hawse" w:date="2018-03-23T15:29:00Z">
+        <w:r>
+          <w:rPr>
+            <w:rFonts w:ascii="Arial" w:hAnsi="Arial" w:cs="Arial"/>
+          </w:rPr>
+          <w:delText>that gets a key and then processes that with</w:delText>
+        </w:r>
+      </w:del>
+      <w:ins w:id="167" w:author="Alan Hawse" w:date="2018-03-23T15:29:00Z">
+        <w:r>
+          <w:rPr>
+            <w:rFonts w:ascii="Arial" w:hAnsi="Arial" w:cs="Arial"/>
+          </w:rPr>
+          <w:t>implemented with</w:t>
+        </w:r>
+      </w:ins>
+      <w:r>
+        <w:rPr>
+          <w:rFonts w:ascii="Arial" w:hAnsi="Arial" w:cs="Arial"/>
+        </w:rPr>
+        <w:t xml:space="preserve"> a big switch statement.  </w:t>
+      </w:r>
+    </w:p>
+    <w:p>
+      <w:pPr>
+        <w:pStyle w:val="NormalWeb"/>
+        <w:rPr>
+          <w:ins w:id="168" w:author="Alan Hawse" w:date="2018-03-23T15:32:00Z"/>
+          <w:rFonts w:ascii="Arial" w:hAnsi="Arial" w:cs="Arial"/>
+        </w:rPr>
+      </w:pPr>
+      <w:ins w:id="169" w:author="Alan Hawse" w:date="2018-03-23T15:44:00Z">
+        <w:r>
+          <w:rPr>
+            <w:rFonts w:ascii="Arial" w:hAnsi="Arial" w:cs="Arial"/>
+          </w:rPr>
+          <w:t xml:space="preserve">First, wait for the </w:t>
+        </w:r>
+      </w:ins>
+      <w:proofErr w:type="spellStart"/>
+      <w:ins w:id="170" w:author="Alan Hawse" w:date="2018-03-23T15:45:00Z">
+        <w:r>
+          <w:rPr>
+            <w:rFonts w:ascii="Arial" w:hAnsi="Arial" w:cs="Arial"/>
+          </w:rPr>
+          <w:t>uart</w:t>
+        </w:r>
+        <w:proofErr w:type="spellEnd"/>
+        <w:r>
+          <w:rPr>
+            <w:rFonts w:ascii="Arial" w:hAnsi="Arial" w:cs="Arial"/>
+          </w:rPr>
+          <w:t xml:space="preserve"> semaphore</w:t>
+        </w:r>
+      </w:ins>
+      <w:ins w:id="171" w:author="Alan Hawse" w:date="2018-03-23T15:44:00Z">
+        <w:r>
+          <w:rPr>
+            <w:rFonts w:ascii="Arial" w:hAnsi="Arial" w:cs="Arial"/>
+          </w:rPr>
+          <w:t>, the</w:t>
+        </w:r>
+      </w:ins>
+      <w:ins w:id="172" w:author="Alan Hawse" w:date="2018-03-23T15:45:00Z">
+        <w:r>
+          <w:rPr>
+            <w:rFonts w:ascii="Arial" w:hAnsi="Arial" w:cs="Arial"/>
+          </w:rPr>
+          <w:t>n</w:t>
+        </w:r>
+      </w:ins>
+      <w:ins w:id="173" w:author="Alan Hawse" w:date="2018-03-23T15:44:00Z">
+        <w:r>
+          <w:rPr>
+            <w:rFonts w:ascii="Arial" w:hAnsi="Arial" w:cs="Arial"/>
+          </w:rPr>
+          <w:t xml:space="preserve"> </w:t>
+        </w:r>
+      </w:ins>
+      <w:ins w:id="174" w:author="Alan Hawse" w:date="2018-03-23T15:31:00Z">
+        <w:r>
+          <w:rPr>
+            <w:rFonts w:ascii="Arial" w:hAnsi="Arial" w:cs="Arial"/>
+          </w:rPr>
+          <w:t xml:space="preserve">while there are keys in the UART RX buffer, </w:t>
+        </w:r>
+      </w:ins>
+      <w:del w:id="175" w:author="Alan Hawse" w:date="2018-03-23T15:31:00Z">
+        <w:r>
+          <w:rPr>
+            <w:rFonts w:ascii="Arial" w:hAnsi="Arial" w:cs="Arial"/>
+          </w:rPr>
+          <w:delText xml:space="preserve">First define a character c.  </w:delText>
+        </w:r>
+      </w:del>
+      <w:ins w:id="176" w:author="Alan Hawse" w:date="2018-03-23T15:31:00Z">
+        <w:r>
+          <w:rPr>
+            <w:rFonts w:ascii="Arial" w:hAnsi="Arial" w:cs="Arial"/>
+          </w:rPr>
+          <w:t xml:space="preserve"> </w:t>
+        </w:r>
+      </w:ins>
+      <w:del w:id="177" w:author="Alan Hawse" w:date="2018-03-23T15:31:00Z">
+        <w:r>
+          <w:rPr>
+            <w:rFonts w:ascii="Arial" w:hAnsi="Arial" w:cs="Arial"/>
+          </w:rPr>
+          <w:delText>The</w:delText>
+        </w:r>
+        <w:r>
+          <w:rPr>
+            <w:rFonts w:ascii="Arial" w:hAnsi="Arial" w:cs="Arial"/>
+          </w:rPr>
+          <w:delText>n</w:delText>
+        </w:r>
+        <w:r>
+          <w:rPr>
+            <w:rFonts w:ascii="Arial" w:hAnsi="Arial" w:cs="Arial"/>
+          </w:rPr>
+          <w:delText xml:space="preserve"> </w:delText>
+        </w:r>
+      </w:del>
+      <w:r>
+        <w:rPr>
+          <w:rFonts w:ascii="Arial" w:hAnsi="Arial" w:cs="Arial"/>
+        </w:rPr>
+        <w:t xml:space="preserve">get </w:t>
+      </w:r>
+      <w:r>
+        <w:rPr>
+          <w:rFonts w:ascii="Arial" w:hAnsi="Arial" w:cs="Arial"/>
+        </w:rPr>
+        <w:t xml:space="preserve">C from the UART.  </w:t>
+      </w:r>
+      <w:del w:id="178" w:author="Alan Hawse" w:date="2018-03-23T15:32:00Z">
+        <w:r>
+          <w:rPr>
+            <w:rFonts w:ascii="Arial" w:hAnsi="Arial" w:cs="Arial"/>
+          </w:rPr>
+          <w:delText xml:space="preserve">Now </w:delText>
+        </w:r>
+        <w:r>
+          <w:rPr>
+            <w:rFonts w:ascii="Arial" w:hAnsi="Arial" w:cs="Arial"/>
+          </w:rPr>
+          <w:delText>setup th</w:delText>
+        </w:r>
+      </w:del>
+      <w:ins w:id="179" w:author="Alan Hawse" w:date="2018-03-23T15:32:00Z">
+        <w:r>
+          <w:rPr>
+            <w:rFonts w:ascii="Arial" w:hAnsi="Arial" w:cs="Arial"/>
+          </w:rPr>
+          <w:t>then use a</w:t>
+        </w:r>
+      </w:ins>
+      <w:del w:id="180" w:author="Alan Hawse" w:date="2018-03-23T15:32:00Z">
+        <w:r>
+          <w:rPr>
+            <w:rFonts w:ascii="Arial" w:hAnsi="Arial" w:cs="Arial"/>
+          </w:rPr>
+          <w:delText>e</w:delText>
+        </w:r>
+      </w:del>
+      <w:r>
+        <w:rPr>
+          <w:rFonts w:ascii="Arial" w:hAnsi="Arial" w:cs="Arial"/>
+        </w:rPr>
+        <w:t xml:space="preserve"> switch to process </w:t>
+      </w:r>
+      <w:r>
+        <w:rPr>
+          <w:rFonts w:ascii="Arial" w:hAnsi="Arial" w:cs="Arial"/>
+        </w:rPr>
+        <w:t xml:space="preserve">the </w:t>
+      </w:r>
+      <w:r>
+        <w:rPr>
+          <w:rFonts w:ascii="Arial" w:hAnsi="Arial" w:cs="Arial"/>
+        </w:rPr>
+        <w:t>dif</w:t>
+      </w:r>
+      <w:r>
+        <w:rPr>
+          <w:rFonts w:ascii="Arial" w:hAnsi="Arial" w:cs="Arial"/>
+        </w:rPr>
+        <w:t>fer</w:t>
+      </w:r>
+      <w:r>
+        <w:rPr>
+          <w:rFonts w:ascii="Arial" w:hAnsi="Arial" w:cs="Arial"/>
+        </w:rPr>
+        <w:t>e</w:t>
+      </w:r>
+      <w:r>
+        <w:rPr>
+          <w:rFonts w:ascii="Arial" w:hAnsi="Arial" w:cs="Arial"/>
+        </w:rPr>
+        <w:t>nt commands.  Fo</w:t>
+      </w:r>
+      <w:r>
+        <w:rPr>
+          <w:rFonts w:ascii="Arial" w:hAnsi="Arial" w:cs="Arial"/>
+        </w:rPr>
+        <w:t xml:space="preserve">r </w:t>
+      </w:r>
       <w:proofErr w:type="gramStart"/>
       <w:r>
         <w:rPr>
           <w:rFonts w:ascii="Arial" w:hAnsi="Arial" w:cs="Arial"/>
         </w:rPr>
-        <w:t>First</w:t>
+        <w:t>now</w:t>
       </w:r>
       <w:proofErr w:type="gramEnd"/>
       <w:r>
         <w:rPr>
           <w:rFonts w:ascii="Arial" w:hAnsi="Arial" w:cs="Arial"/>
         </w:rPr>
-        <w:t xml:space="preserve"> I will create the UART task like we did with the blinking LED task before</w:t>
-      </w:r>
-      <w:r>
-        <w:rPr>
-          <w:rFonts w:ascii="Arial" w:hAnsi="Arial" w:cs="Arial"/>
-        </w:rPr>
-        <w:t xml:space="preserve"> in the </w:t>
+        <w:t xml:space="preserve"> the only command will be the question mark,</w:t>
+      </w:r>
+      <w:r>
+        <w:rPr>
+          <w:rFonts w:ascii="Arial" w:hAnsi="Arial" w:cs="Arial"/>
+        </w:rPr>
+        <w:t xml:space="preserve"> which will just printout the </w:t>
+      </w:r>
+      <w:ins w:id="181" w:author="Alan Hawse" w:date="2018-03-23T15:45:00Z">
+        <w:r>
+          <w:rPr>
+            <w:rFonts w:ascii="Arial" w:hAnsi="Arial" w:cs="Arial"/>
+          </w:rPr>
+          <w:t xml:space="preserve">a help message for each of the </w:t>
+        </w:r>
+      </w:ins>
+      <w:r>
+        <w:rPr>
+          <w:rFonts w:ascii="Arial" w:hAnsi="Arial" w:cs="Arial"/>
+        </w:rPr>
+        <w:t xml:space="preserve">commands.  As we add new commands to the </w:t>
+      </w:r>
+      <w:r>
+        <w:rPr>
+          <w:rFonts w:ascii="Arial" w:hAnsi="Arial" w:cs="Arial"/>
+        </w:rPr>
+        <w:t>command processor switch</w:t>
+      </w:r>
+      <w:r>
+        <w:rPr>
+          <w:rFonts w:ascii="Arial" w:hAnsi="Arial" w:cs="Arial"/>
+        </w:rPr>
+        <w:t xml:space="preserve"> I will add more print</w:t>
+      </w:r>
+      <w:r>
+        <w:rPr>
+          <w:rFonts w:ascii="Arial" w:hAnsi="Arial" w:cs="Arial"/>
+        </w:rPr>
+        <w:t>-f’</w:t>
+      </w:r>
+      <w:r>
+        <w:rPr>
+          <w:rFonts w:ascii="Arial" w:hAnsi="Arial" w:cs="Arial"/>
+        </w:rPr>
+        <w:t xml:space="preserve">s to </w:t>
+      </w:r>
+      <w:r>
+        <w:rPr>
+          <w:rFonts w:ascii="Arial" w:hAnsi="Arial" w:cs="Arial"/>
+        </w:rPr>
+        <w:t>this case as well as additional cases to handle the other commands.</w:t>
+      </w:r>
+    </w:p>
+    <w:p>
+      <w:pPr>
+        <w:pStyle w:val="NormalWeb"/>
+        <w:rPr>
+          <w:rFonts w:ascii="Arial" w:hAnsi="Arial" w:cs="Arial"/>
+        </w:rPr>
+      </w:pPr>
+      <w:ins w:id="182" w:author="Alan Hawse" w:date="2018-03-23T15:32:00Z">
+        <w:r>
+          <w:rPr>
+            <w:rFonts w:ascii="Arial" w:hAnsi="Arial" w:cs="Arial"/>
+          </w:rPr>
+          <w:t>Once all of this is done, you turn the UART RX interrupt back on and loop back to the top.</w:t>
+        </w:r>
+      </w:ins>
+    </w:p>
+    <w:p>
+      <w:pPr>
+        <w:pStyle w:val="NormalWeb"/>
+        <w:rPr>
+          <w:ins w:id="183" w:author="Alan Hawse" w:date="2018-03-23T12:23:00Z"/>
+          <w:rFonts w:ascii="Arial" w:hAnsi="Arial" w:cs="Arial"/>
+        </w:rPr>
+      </w:pPr>
+      <w:del w:id="184" w:author="Alan Hawse" w:date="2018-03-23T15:46:00Z">
+        <w:r>
+          <w:rPr>
+            <w:rFonts w:ascii="Arial" w:hAnsi="Arial" w:cs="Arial"/>
+          </w:rPr>
+          <w:delText>To print</w:delText>
+        </w:r>
+        <w:r>
+          <w:rPr>
+            <w:rFonts w:ascii="Arial" w:hAnsi="Arial" w:cs="Arial"/>
+          </w:rPr>
+          <w:delText>, we’ll</w:delText>
+        </w:r>
+        <w:r>
+          <w:rPr>
+            <w:rFonts w:ascii="Arial" w:hAnsi="Arial" w:cs="Arial"/>
+          </w:rPr>
+          <w:delText xml:space="preserve"> just use </w:delText>
+        </w:r>
+        <w:r>
+          <w:rPr>
+            <w:rFonts w:ascii="Arial" w:hAnsi="Arial" w:cs="Arial"/>
+          </w:rPr>
+          <w:delText xml:space="preserve">printf command like before </w:delText>
+        </w:r>
+        <w:r>
+          <w:rPr>
+            <w:rFonts w:ascii="Arial" w:hAnsi="Arial" w:cs="Arial"/>
+          </w:rPr>
+          <w:delText xml:space="preserve">and the string you want to printout.  When the user presses </w:delText>
+        </w:r>
+        <w:r>
+          <w:rPr>
+            <w:rFonts w:ascii="Arial" w:hAnsi="Arial" w:cs="Arial"/>
+          </w:rPr>
+          <w:delText>question-mark</w:delText>
+        </w:r>
+        <w:r>
+          <w:rPr>
+            <w:rFonts w:ascii="Arial" w:hAnsi="Arial" w:cs="Arial"/>
+          </w:rPr>
+          <w:delText xml:space="preserve"> for now we will just print “? Prints help”</w:delText>
+        </w:r>
+      </w:del>
+      <w:ins w:id="185" w:author="Alan Hawse" w:date="2018-03-23T11:29:00Z">
+        <w:r>
+          <w:rPr>
+            <w:rFonts w:ascii="Arial" w:hAnsi="Arial" w:cs="Arial"/>
+          </w:rPr>
+          <w:t xml:space="preserve">Now </w:t>
+        </w:r>
+        <w:proofErr w:type="spellStart"/>
+        <w:proofErr w:type="gramStart"/>
+        <w:r>
+          <w:rPr>
+            <w:rFonts w:ascii="Arial" w:hAnsi="Arial" w:cs="Arial"/>
+          </w:rPr>
+          <w:t>lets</w:t>
+        </w:r>
+        <w:proofErr w:type="spellEnd"/>
+        <w:proofErr w:type="gramEnd"/>
+        <w:r>
+          <w:rPr>
+            <w:rFonts w:ascii="Arial" w:hAnsi="Arial" w:cs="Arial"/>
+          </w:rPr>
+          <w:t xml:space="preserve"> add the header information for the </w:t>
+        </w:r>
+        <w:proofErr w:type="spellStart"/>
+        <w:r>
+          <w:rPr>
+            <w:rFonts w:ascii="Arial" w:hAnsi="Arial" w:cs="Arial"/>
+          </w:rPr>
+          <w:t>uartTask</w:t>
+        </w:r>
+        <w:proofErr w:type="spellEnd"/>
+        <w:r>
+          <w:rPr>
+            <w:rFonts w:ascii="Arial" w:hAnsi="Arial" w:cs="Arial"/>
+          </w:rPr>
+          <w:t xml:space="preserve">. </w:t>
+        </w:r>
+      </w:ins>
+      <w:ins w:id="186" w:author="Alan Hawse" w:date="2018-03-23T15:46:00Z">
+        <w:r>
+          <w:rPr>
+            <w:rFonts w:ascii="Arial" w:hAnsi="Arial" w:cs="Arial"/>
+          </w:rPr>
+          <w:t xml:space="preserve"> To do this, c</w:t>
+        </w:r>
+      </w:ins>
+      <w:ins w:id="187" w:author="Alan Hawse" w:date="2018-03-23T11:29:00Z">
+        <w:r>
+          <w:rPr>
+            <w:rFonts w:ascii="Arial" w:hAnsi="Arial" w:cs="Arial"/>
+          </w:rPr>
+          <w:t xml:space="preserve">reate </w:t>
+        </w:r>
+        <w:proofErr w:type="spellStart"/>
+        <w:r>
+          <w:rPr>
+            <w:rFonts w:ascii="Arial" w:hAnsi="Arial" w:cs="Arial"/>
+          </w:rPr>
+          <w:t>uartTask.h</w:t>
+        </w:r>
+        <w:proofErr w:type="spellEnd"/>
+        <w:r>
+          <w:rPr>
+            <w:rFonts w:ascii="Arial" w:hAnsi="Arial" w:cs="Arial"/>
+          </w:rPr>
+          <w:t xml:space="preserve"> </w:t>
+        </w:r>
+        <w:r>
+          <w:rPr>
+            <w:rFonts w:ascii="Arial" w:hAnsi="Arial" w:cs="Arial"/>
+          </w:rPr>
+          <w:t xml:space="preserve">by right clicking the </w:t>
+        </w:r>
+      </w:ins>
+      <w:ins w:id="188" w:author="Alan Hawse" w:date="2018-03-23T12:22:00Z">
+        <w:r>
+          <w:rPr>
+            <w:rFonts w:ascii="Arial" w:hAnsi="Arial" w:cs="Arial"/>
+          </w:rPr>
+          <w:t xml:space="preserve">“header files” folder, selecting add new item.  Then pick Header file and finally name the file </w:t>
+        </w:r>
+        <w:proofErr w:type="spellStart"/>
+        <w:r>
+          <w:rPr>
+            <w:rFonts w:ascii="Arial" w:hAnsi="Arial" w:cs="Arial"/>
+          </w:rPr>
+          <w:t>uartTask.h</w:t>
+        </w:r>
+      </w:ins>
+      <w:proofErr w:type="spellEnd"/>
+      <w:ins w:id="189" w:author="Alan Hawse" w:date="2018-03-23T12:23:00Z">
+        <w:r>
+          <w:rPr>
+            <w:rFonts w:ascii="Arial" w:hAnsi="Arial" w:cs="Arial"/>
+          </w:rPr>
+          <w:t>.</w:t>
+        </w:r>
+      </w:ins>
+    </w:p>
+    <w:p>
+      <w:pPr>
+        <w:pStyle w:val="NormalWeb"/>
+        <w:rPr>
+          <w:del w:id="190" w:author="Alan Hawse" w:date="2018-03-23T12:24:00Z"/>
+          <w:rFonts w:ascii="Arial" w:hAnsi="Arial" w:cs="Arial"/>
+        </w:rPr>
+        <w:pPrChange w:id="191" w:author="Alan Hawse" w:date="2018-03-24T12:09:00Z">
+          <w:pPr>
+            <w:pStyle w:val="NormalWeb"/>
+          </w:pPr>
+        </w:pPrChange>
+      </w:pPr>
+      <w:ins w:id="192" w:author="Alan Hawse" w:date="2018-03-23T12:23:00Z">
+        <w:r>
+          <w:rPr>
+            <w:rFonts w:ascii="Arial" w:hAnsi="Arial" w:cs="Arial"/>
+          </w:rPr>
+          <w:t xml:space="preserve">In this file, add a </w:t>
+        </w:r>
+      </w:ins>
+      <w:ins w:id="193" w:author="Alan Hawse" w:date="2018-03-24T12:08:00Z">
+        <w:r>
+          <w:rPr>
+            <w:rFonts w:ascii="Arial" w:hAnsi="Arial" w:cs="Arial"/>
+          </w:rPr>
+          <w:t>#</w:t>
+        </w:r>
+        <w:proofErr w:type="spellStart"/>
+        <w:r>
+          <w:rPr>
+            <w:rFonts w:ascii="Arial" w:hAnsi="Arial" w:cs="Arial"/>
+          </w:rPr>
+          <w:t>prama</w:t>
+        </w:r>
+        <w:proofErr w:type="spellEnd"/>
+        <w:r>
+          <w:rPr>
+            <w:rFonts w:ascii="Arial" w:hAnsi="Arial" w:cs="Arial"/>
+          </w:rPr>
+          <w:t xml:space="preserve"> once</w:t>
+        </w:r>
+        <w:r>
+          <w:rPr>
+            <w:rFonts w:ascii="Arial" w:hAnsi="Arial" w:cs="Arial"/>
+          </w:rPr>
+          <w:t xml:space="preserve"> so that this file is included into the project only one time</w:t>
+        </w:r>
+      </w:ins>
+      <w:ins w:id="194" w:author="Alan Hawse" w:date="2018-03-23T12:23:00Z">
+        <w:r>
+          <w:rPr>
+            <w:rFonts w:ascii="Arial" w:hAnsi="Arial" w:cs="Arial"/>
+          </w:rPr>
+          <w:t xml:space="preserve">,  then a function prototype for the </w:t>
+        </w:r>
+        <w:proofErr w:type="spellStart"/>
+        <w:r>
+          <w:rPr>
+            <w:rFonts w:ascii="Arial" w:hAnsi="Arial" w:cs="Arial"/>
+          </w:rPr>
+          <w:t>uartTask</w:t>
+        </w:r>
+      </w:ins>
+      <w:proofErr w:type="spellEnd"/>
+      <w:ins w:id="195" w:author="Alan Hawse" w:date="2018-03-24T12:08:00Z">
+        <w:r>
+          <w:rPr>
+            <w:rFonts w:ascii="Arial" w:hAnsi="Arial" w:cs="Arial"/>
+          </w:rPr>
+          <w:t>.</w:t>
+        </w:r>
+      </w:ins>
+      <w:bookmarkStart w:id="196" w:name="_GoBack"/>
+      <w:bookmarkEnd w:id="196"/>
+    </w:p>
+    <w:p>
+      <w:pPr>
+        <w:pStyle w:val="NormalWeb"/>
+        <w:rPr>
+          <w:ins w:id="197" w:author="Alan Hawse" w:date="2018-03-23T15:46:00Z"/>
+          <w:rFonts w:ascii="Arial" w:hAnsi="Arial" w:cs="Arial"/>
+        </w:rPr>
+      </w:pPr>
+    </w:p>
+    <w:p>
+      <w:pPr>
+        <w:pStyle w:val="NormalWeb"/>
+        <w:rPr>
+          <w:ins w:id="198" w:author="Alan Hawse" w:date="2018-03-23T11:17:00Z"/>
+          <w:rFonts w:ascii="Arial" w:hAnsi="Arial" w:cs="Arial"/>
+        </w:rPr>
+      </w:pPr>
+      <w:ins w:id="199" w:author="Alan Hawse" w:date="2018-03-23T15:46:00Z">
+        <w:r>
+          <w:rPr>
+            <w:rFonts w:ascii="Arial" w:hAnsi="Arial" w:cs="Arial"/>
+          </w:rPr>
+          <w:t>Now that we have built the task, it is time to get it started in the main program.</w:t>
+        </w:r>
+      </w:ins>
+      <w:ins w:id="200" w:author="Alan Hawse" w:date="2018-03-23T15:47:00Z">
+        <w:r>
+          <w:rPr>
+            <w:rFonts w:ascii="Arial" w:hAnsi="Arial" w:cs="Arial"/>
+          </w:rPr>
+          <w:t xml:space="preserve">  To do </w:t>
+        </w:r>
+        <w:proofErr w:type="gramStart"/>
+        <w:r>
+          <w:rPr>
+            <w:rFonts w:ascii="Arial" w:hAnsi="Arial" w:cs="Arial"/>
+          </w:rPr>
+          <w:t xml:space="preserve">this, </w:t>
+        </w:r>
+      </w:ins>
+      <w:ins w:id="201" w:author="Alan Hawse" w:date="2018-03-23T11:30:00Z">
+        <w:r>
+          <w:rPr>
+            <w:rFonts w:ascii="Arial" w:hAnsi="Arial" w:cs="Arial"/>
+          </w:rPr>
+          <w:t xml:space="preserve"> you</w:t>
+        </w:r>
+        <w:proofErr w:type="gramEnd"/>
+        <w:r>
+          <w:rPr>
+            <w:rFonts w:ascii="Arial" w:hAnsi="Arial" w:cs="Arial"/>
+          </w:rPr>
+          <w:t xml:space="preserve"> need to edit t</w:t>
+        </w:r>
+      </w:ins>
+      <w:ins w:id="202" w:author="Alan Hawse" w:date="2018-03-23T11:17:00Z">
+        <w:r>
+          <w:rPr>
+            <w:rFonts w:ascii="Arial" w:hAnsi="Arial" w:cs="Arial"/>
+          </w:rPr>
+          <w:t>he main CM4 application</w:t>
+        </w:r>
+      </w:ins>
+      <w:ins w:id="203" w:author="Alan Hawse" w:date="2018-03-23T11:31:00Z">
+        <w:r>
+          <w:rPr>
+            <w:rFonts w:ascii="Arial" w:hAnsi="Arial" w:cs="Arial"/>
+          </w:rPr>
+          <w:t xml:space="preserve">.  Add the include for </w:t>
+        </w:r>
+        <w:proofErr w:type="spellStart"/>
+        <w:r>
+          <w:rPr>
+            <w:rFonts w:ascii="Arial" w:hAnsi="Arial" w:cs="Arial"/>
+          </w:rPr>
+          <w:t>uartTask.h</w:t>
+        </w:r>
+        <w:proofErr w:type="spellEnd"/>
+        <w:r>
+          <w:rPr>
+            <w:rFonts w:ascii="Arial" w:hAnsi="Arial" w:cs="Arial"/>
+          </w:rPr>
+          <w:t xml:space="preserve">, </w:t>
+        </w:r>
+      </w:ins>
+      <w:ins w:id="204" w:author="Alan Hawse" w:date="2018-03-23T12:28:00Z">
+        <w:r>
+          <w:rPr>
+            <w:rFonts w:ascii="Arial" w:hAnsi="Arial" w:cs="Arial"/>
+          </w:rPr>
+          <w:t xml:space="preserve">and </w:t>
+        </w:r>
+        <w:proofErr w:type="spellStart"/>
+        <w:r>
+          <w:rPr>
+            <w:rFonts w:ascii="Arial" w:hAnsi="Arial" w:cs="Arial"/>
+          </w:rPr>
+          <w:t>FreeRTOS.h</w:t>
+        </w:r>
+        <w:proofErr w:type="spellEnd"/>
+        <w:r>
+          <w:rPr>
+            <w:rFonts w:ascii="Arial" w:hAnsi="Arial" w:cs="Arial"/>
+          </w:rPr>
+          <w:t xml:space="preserve">, </w:t>
+        </w:r>
+      </w:ins>
+      <w:proofErr w:type="gramStart"/>
+      <w:ins w:id="205" w:author="Alan Hawse" w:date="2018-03-23T11:31:00Z">
+        <w:r>
+          <w:rPr>
+            <w:rFonts w:ascii="Arial" w:hAnsi="Arial" w:cs="Arial"/>
+          </w:rPr>
+          <w:t xml:space="preserve">then </w:t>
+        </w:r>
+      </w:ins>
+      <w:ins w:id="206" w:author="Alan Hawse" w:date="2018-03-23T11:30:00Z">
+        <w:r>
+          <w:rPr>
+            <w:rFonts w:ascii="Arial" w:hAnsi="Arial" w:cs="Arial"/>
+          </w:rPr>
+          <w:t xml:space="preserve"> </w:t>
+        </w:r>
+      </w:ins>
+      <w:ins w:id="207" w:author="Alan Hawse" w:date="2018-03-23T11:31:00Z">
+        <w:r>
+          <w:rPr>
+            <w:rFonts w:ascii="Arial" w:hAnsi="Arial" w:cs="Arial"/>
+          </w:rPr>
+          <w:t>launch</w:t>
+        </w:r>
+        <w:proofErr w:type="gramEnd"/>
+        <w:r>
+          <w:rPr>
+            <w:rFonts w:ascii="Arial" w:hAnsi="Arial" w:cs="Arial"/>
+          </w:rPr>
+          <w:t xml:space="preserve"> the </w:t>
+        </w:r>
+        <w:proofErr w:type="spellStart"/>
+        <w:r>
+          <w:rPr>
+            <w:rFonts w:ascii="Arial" w:hAnsi="Arial" w:cs="Arial"/>
+          </w:rPr>
+          <w:t>uart</w:t>
+        </w:r>
+        <w:proofErr w:type="spellEnd"/>
+        <w:r>
+          <w:rPr>
+            <w:rFonts w:ascii="Arial" w:hAnsi="Arial" w:cs="Arial"/>
+          </w:rPr>
+          <w:t xml:space="preserve"> task and then startup the scheduler.</w:t>
+        </w:r>
+      </w:ins>
+    </w:p>
+    <w:p>
+      <w:pPr>
+        <w:pStyle w:val="NormalWeb"/>
+        <w:rPr>
+          <w:del w:id="208" w:author="Alan Hawse" w:date="2018-03-23T11:31:00Z"/>
+          <w:rFonts w:ascii="Arial" w:hAnsi="Arial" w:cs="Arial"/>
+        </w:rPr>
+      </w:pPr>
+      <w:ins w:id="209" w:author="Alan Hawse" w:date="2018-03-23T15:47:00Z">
+        <w:r>
+          <w:rPr>
+            <w:rFonts w:ascii="Arial" w:hAnsi="Arial" w:cs="Arial"/>
+          </w:rPr>
+          <w:t xml:space="preserve">All right let it rip by pressing the </w:t>
+        </w:r>
+      </w:ins>
+      <w:del w:id="210" w:author="Alan Hawse" w:date="2018-03-23T11:31:00Z">
+        <w:r>
+          <w:rPr>
+            <w:rFonts w:ascii="Arial" w:hAnsi="Arial" w:cs="Arial"/>
+          </w:rPr>
+          <w:delText>The last step is to start the task in main… and startup the scheduler.</w:delText>
+        </w:r>
+      </w:del>
+    </w:p>
+    <w:p>
+      <w:pPr>
+        <w:pStyle w:val="NormalWeb"/>
+        <w:rPr>
+          <w:rFonts w:ascii="Arial" w:hAnsi="Arial" w:cs="Arial"/>
+        </w:rPr>
+      </w:pPr>
+      <w:r>
+        <w:rPr>
+          <w:rFonts w:ascii="Arial" w:hAnsi="Arial" w:cs="Arial"/>
+        </w:rPr>
+        <w:t>Build, program</w:t>
+      </w:r>
+      <w:ins w:id="211" w:author="Alan Hawse" w:date="2018-03-23T15:47:00Z">
+        <w:r>
+          <w:rPr>
+            <w:rFonts w:ascii="Arial" w:hAnsi="Arial" w:cs="Arial"/>
+          </w:rPr>
+          <w:t xml:space="preserve"> button…</w:t>
+        </w:r>
+      </w:ins>
+      <w:del w:id="212" w:author="Alan Hawse" w:date="2018-03-23T15:47:00Z">
+        <w:r>
+          <w:rPr>
+            <w:rFonts w:ascii="Arial" w:hAnsi="Arial" w:cs="Arial"/>
+          </w:rPr>
+          <w:delText>.</w:delText>
+        </w:r>
+      </w:del>
+    </w:p>
+    <w:p>
+      <w:pPr>
+        <w:pStyle w:val="NormalWeb"/>
+        <w:rPr>
+          <w:rFonts w:ascii="Arial" w:hAnsi="Arial" w:cs="Arial"/>
+        </w:rPr>
+      </w:pPr>
+      <w:r>
+        <w:rPr>
+          <w:rFonts w:ascii="Arial" w:hAnsi="Arial" w:cs="Arial"/>
+        </w:rPr>
+        <w:t xml:space="preserve">To test it go to the Terminal again and </w:t>
+      </w:r>
+      <w:proofErr w:type="gramStart"/>
+      <w:r>
+        <w:rPr>
+          <w:rFonts w:ascii="Arial" w:hAnsi="Arial" w:cs="Arial"/>
+        </w:rPr>
+        <w:t>press ?</w:t>
+      </w:r>
+      <w:proofErr w:type="gramEnd"/>
+      <w:r>
+        <w:rPr>
+          <w:rFonts w:ascii="Arial" w:hAnsi="Arial" w:cs="Arial"/>
+        </w:rPr>
+        <w:t>.  OK… good, the help function works and we have a framework to add more commands.</w:t>
+      </w:r>
+    </w:p>
+    <w:p>
+      <w:pPr>
+        <w:pStyle w:val="NormalWeb"/>
+        <w:rPr>
+          <w:rFonts w:ascii="Arial" w:hAnsi="Arial" w:cs="Arial"/>
+        </w:rPr>
+      </w:pPr>
+      <w:r>
+        <w:rPr>
+          <w:rFonts w:ascii="Arial" w:hAnsi="Arial" w:cs="Arial"/>
+        </w:rPr>
+        <w:t xml:space="preserve">Now we have our first UART interface working.  </w:t>
+      </w:r>
+      <w:r>
+        <w:rPr>
+          <w:rFonts w:ascii="Arial" w:hAnsi="Arial" w:cs="Arial"/>
+        </w:rPr>
+        <w:t>I</w:t>
+      </w:r>
+      <w:r>
+        <w:rPr>
+          <w:rFonts w:ascii="Arial" w:hAnsi="Arial" w:cs="Arial"/>
+        </w:rPr>
+        <w:t>n the next video</w:t>
+      </w:r>
+      <w:r>
+        <w:rPr>
+          <w:rFonts w:ascii="Arial" w:hAnsi="Arial" w:cs="Arial"/>
+        </w:rPr>
+        <w:t>,</w:t>
+      </w:r>
+      <w:r>
+        <w:rPr>
+          <w:rFonts w:ascii="Arial" w:hAnsi="Arial" w:cs="Arial"/>
+        </w:rPr>
+        <w:t xml:space="preserve"> I will walk you through </w:t>
+      </w:r>
+      <w:r>
+        <w:rPr>
+          <w:rFonts w:ascii="Arial" w:hAnsi="Arial" w:cs="Arial"/>
+        </w:rPr>
+        <w:t xml:space="preserve">adding and configuring </w:t>
+      </w:r>
+      <w:r>
+        <w:rPr>
+          <w:rFonts w:ascii="Arial" w:hAnsi="Arial" w:cs="Arial"/>
+        </w:rPr>
+        <w:t xml:space="preserve">the PWM peripherals to control the </w:t>
+      </w:r>
+      <w:r>
+        <w:rPr>
+          <w:rFonts w:ascii="Arial" w:hAnsi="Arial" w:cs="Arial"/>
+        </w:rPr>
+        <w:t xml:space="preserve">servos in the </w:t>
+      </w:r>
+      <w:r>
+        <w:rPr>
+          <w:rFonts w:ascii="Arial" w:hAnsi="Arial" w:cs="Arial"/>
+        </w:rPr>
+        <w:t>robotic arm.</w:t>
+      </w:r>
+    </w:p>
+    <w:p>
+      <w:pPr>
+        <w:pStyle w:val="NormalWeb"/>
+        <w:rPr>
+          <w:rFonts w:ascii="Arial" w:hAnsi="Arial" w:cs="Arial"/>
+        </w:rPr>
+      </w:pPr>
+      <w:r>
+        <w:rPr>
+          <w:rFonts w:ascii="Arial" w:hAnsi="Arial" w:cs="Arial"/>
+          <w:highlight w:val="yellow"/>
+        </w:rPr>
+        <w:t>[RE-RECORD OR REUSE FROM PREVIOUS RECORDING]</w:t>
+      </w:r>
+    </w:p>
+    <w:p>
+      <w:pPr>
+        <w:pStyle w:val="NormalWeb"/>
+      </w:pPr>
+      <w:r>
+        <w:rPr>
+          <w:rFonts w:ascii="Arial" w:hAnsi="Arial" w:cs="Arial"/>
+        </w:rPr>
+        <w:t xml:space="preserve">You can post your comments and questions in our </w:t>
       </w:r>
       <w:proofErr w:type="spellStart"/>
       <w:r>
         <w:rPr>
           <w:rFonts w:ascii="Arial" w:hAnsi="Arial" w:cs="Arial"/>
         </w:rPr>
-        <w:t>FreeRTOS</w:t>
+        <w:t>PSoC</w:t>
       </w:r>
       <w:proofErr w:type="spellEnd"/>
       <w:r>
         <w:rPr>
           <w:rFonts w:ascii="Arial" w:hAnsi="Arial" w:cs="Arial"/>
         </w:rPr>
-        <w:t xml:space="preserve"> intro lesson</w:t>
-      </w:r>
-      <w:r>
-        <w:rPr>
-          <w:rFonts w:ascii="Arial" w:hAnsi="Arial" w:cs="Arial"/>
-        </w:rPr>
-        <w:t>.</w:t>
-      </w:r>
-    </w:p>
-    <w:p>
-      <w:pPr>
-        <w:pStyle w:val="NormalWeb"/>
-        <w:rPr>
-          <w:rFonts w:ascii="Arial" w:hAnsi="Arial" w:cs="Arial"/>
-        </w:rPr>
-      </w:pPr>
-      <w:r>
-        <w:rPr>
-          <w:rFonts w:ascii="Arial" w:hAnsi="Arial" w:cs="Arial"/>
-        </w:rPr>
-        <w:t xml:space="preserve">I don’t need any arguments so I’ll use void </w:t>
-      </w:r>
-      <w:proofErr w:type="spellStart"/>
-      <w:r>
-        <w:rPr>
-          <w:rFonts w:ascii="Arial" w:hAnsi="Arial" w:cs="Arial"/>
-        </w:rPr>
-        <w:t>arg</w:t>
-      </w:r>
-      <w:proofErr w:type="spellEnd"/>
-      <w:r>
-        <w:rPr>
-          <w:rFonts w:ascii="Arial" w:hAnsi="Arial" w:cs="Arial"/>
-        </w:rPr>
-        <w:t xml:space="preserve"> like before.  Now, let’s start the UART.  </w:t>
-      </w:r>
-      <w:r>
-        <w:rPr>
-          <w:rFonts w:ascii="Arial" w:hAnsi="Arial" w:cs="Arial"/>
-        </w:rPr>
-        <w:t xml:space="preserve">Let’s turn off the standard in buffer, just like before.  </w:t>
-      </w:r>
-      <w:r>
-        <w:rPr>
-          <w:rFonts w:ascii="Arial" w:hAnsi="Arial" w:cs="Arial"/>
-        </w:rPr>
-        <w:t>Then, I like to build a command processor that gets a key and then processes that with a big switch statement.  First define a character c.  The</w:t>
-      </w:r>
-      <w:r>
-        <w:rPr>
-          <w:rFonts w:ascii="Arial" w:hAnsi="Arial" w:cs="Arial"/>
-        </w:rPr>
-        <w:t>n</w:t>
-      </w:r>
-      <w:r>
-        <w:rPr>
-          <w:rFonts w:ascii="Arial" w:hAnsi="Arial" w:cs="Arial"/>
-        </w:rPr>
-        <w:t xml:space="preserve"> </w:t>
-      </w:r>
-      <w:r>
-        <w:rPr>
-          <w:rFonts w:ascii="Arial" w:hAnsi="Arial" w:cs="Arial"/>
-        </w:rPr>
-        <w:t xml:space="preserve">get </w:t>
-      </w:r>
-      <w:r>
-        <w:rPr>
-          <w:rFonts w:ascii="Arial" w:hAnsi="Arial" w:cs="Arial"/>
-        </w:rPr>
-        <w:t xml:space="preserve">C from the UART.  Now </w:t>
-      </w:r>
-      <w:r>
-        <w:rPr>
-          <w:rFonts w:ascii="Arial" w:hAnsi="Arial" w:cs="Arial"/>
-        </w:rPr>
-        <w:t xml:space="preserve">setup the switch to process </w:t>
-      </w:r>
-      <w:r>
-        <w:rPr>
-          <w:rFonts w:ascii="Arial" w:hAnsi="Arial" w:cs="Arial"/>
-        </w:rPr>
-        <w:t xml:space="preserve">the </w:t>
-      </w:r>
-      <w:r>
-        <w:rPr>
-          <w:rFonts w:ascii="Arial" w:hAnsi="Arial" w:cs="Arial"/>
-        </w:rPr>
-        <w:t>dif</w:t>
-      </w:r>
-      <w:r>
-        <w:rPr>
-          <w:rFonts w:ascii="Arial" w:hAnsi="Arial" w:cs="Arial"/>
-        </w:rPr>
-        <w:t>fer</w:t>
-      </w:r>
-      <w:r>
-        <w:rPr>
-          <w:rFonts w:ascii="Arial" w:hAnsi="Arial" w:cs="Arial"/>
-        </w:rPr>
-        <w:t>e</w:t>
-      </w:r>
-      <w:r>
-        <w:rPr>
-          <w:rFonts w:ascii="Arial" w:hAnsi="Arial" w:cs="Arial"/>
-        </w:rPr>
-        <w:t>nt commands.  Fo</w:t>
-      </w:r>
-      <w:r>
-        <w:rPr>
-          <w:rFonts w:ascii="Arial" w:hAnsi="Arial" w:cs="Arial"/>
-        </w:rPr>
-        <w:t xml:space="preserve">r </w:t>
-      </w:r>
-      <w:proofErr w:type="gramStart"/>
-      <w:r>
-        <w:rPr>
-          <w:rFonts w:ascii="Arial" w:hAnsi="Arial" w:cs="Arial"/>
-        </w:rPr>
-        <w:t>now</w:t>
-      </w:r>
-      <w:proofErr w:type="gramEnd"/>
-      <w:r>
-        <w:rPr>
-          <w:rFonts w:ascii="Arial" w:hAnsi="Arial" w:cs="Arial"/>
-        </w:rPr>
-        <w:t xml:space="preserve"> the only command wil</w:t>
-      </w:r>
-      <w:bookmarkStart w:id="0" w:name="_GoBack"/>
-      <w:bookmarkEnd w:id="0"/>
-      <w:r>
-        <w:rPr>
-          <w:rFonts w:ascii="Arial" w:hAnsi="Arial" w:cs="Arial"/>
-        </w:rPr>
-        <w:t>l be the question mark,</w:t>
-      </w:r>
-      <w:r>
-        <w:rPr>
-          <w:rFonts w:ascii="Arial" w:hAnsi="Arial" w:cs="Arial"/>
-        </w:rPr>
-        <w:t xml:space="preserve"> which will just printout the commands.  As we add new commands to the </w:t>
-      </w:r>
-      <w:r>
-        <w:rPr>
-          <w:rFonts w:ascii="Arial" w:hAnsi="Arial" w:cs="Arial"/>
-        </w:rPr>
-        <w:t>command processor switch</w:t>
-      </w:r>
-      <w:r>
-        <w:rPr>
-          <w:rFonts w:ascii="Arial" w:hAnsi="Arial" w:cs="Arial"/>
-        </w:rPr>
-        <w:t xml:space="preserve"> I will add more print</w:t>
-      </w:r>
-      <w:r>
-        <w:rPr>
-          <w:rFonts w:ascii="Arial" w:hAnsi="Arial" w:cs="Arial"/>
-        </w:rPr>
-        <w:t>-f’</w:t>
-      </w:r>
-      <w:r>
-        <w:rPr>
-          <w:rFonts w:ascii="Arial" w:hAnsi="Arial" w:cs="Arial"/>
-        </w:rPr>
-        <w:t xml:space="preserve">s to </w:t>
-      </w:r>
-      <w:r>
-        <w:rPr>
-          <w:rFonts w:ascii="Arial" w:hAnsi="Arial" w:cs="Arial"/>
-        </w:rPr>
-        <w:t>this case as well as additional cases to handle the other commands.</w:t>
-      </w:r>
-    </w:p>
-    <w:p>
-      <w:pPr>
-        <w:pStyle w:val="NormalWeb"/>
-        <w:rPr>
-          <w:rFonts w:ascii="Arial" w:hAnsi="Arial" w:cs="Arial"/>
-        </w:rPr>
-      </w:pPr>
-      <w:r>
-        <w:rPr>
-          <w:rFonts w:ascii="Arial" w:hAnsi="Arial" w:cs="Arial"/>
-        </w:rPr>
-        <w:lastRenderedPageBreak/>
-        <w:t>To print</w:t>
-      </w:r>
-      <w:r>
-        <w:rPr>
-          <w:rFonts w:ascii="Arial" w:hAnsi="Arial" w:cs="Arial"/>
-        </w:rPr>
-        <w:t>, we’ll</w:t>
-      </w:r>
-      <w:r>
-        <w:rPr>
-          <w:rFonts w:ascii="Arial" w:hAnsi="Arial" w:cs="Arial"/>
-        </w:rPr>
-        <w:t xml:space="preserve"> just use </w:t>
-      </w:r>
-      <w:proofErr w:type="spellStart"/>
-      <w:r>
-        <w:rPr>
-          <w:rFonts w:ascii="Arial" w:hAnsi="Arial" w:cs="Arial"/>
-        </w:rPr>
-        <w:t>printf</w:t>
-      </w:r>
-      <w:proofErr w:type="spellEnd"/>
-      <w:r>
-        <w:rPr>
-          <w:rFonts w:ascii="Arial" w:hAnsi="Arial" w:cs="Arial"/>
-        </w:rPr>
-        <w:t xml:space="preserve"> command like before </w:t>
-      </w:r>
-      <w:r>
-        <w:rPr>
-          <w:rFonts w:ascii="Arial" w:hAnsi="Arial" w:cs="Arial"/>
-        </w:rPr>
-        <w:t xml:space="preserve">and the string you want to printout.  When the user presses </w:t>
-      </w:r>
-      <w:r>
-        <w:rPr>
-          <w:rFonts w:ascii="Arial" w:hAnsi="Arial" w:cs="Arial"/>
-        </w:rPr>
-        <w:t>question-mark</w:t>
-      </w:r>
-      <w:r>
-        <w:rPr>
-          <w:rFonts w:ascii="Arial" w:hAnsi="Arial" w:cs="Arial"/>
-        </w:rPr>
-        <w:t xml:space="preserve"> for now we will just print “? Prints help”</w:t>
-      </w:r>
-    </w:p>
-    <w:p>
-      <w:pPr>
-        <w:pStyle w:val="NormalWeb"/>
-        <w:rPr>
-          <w:rFonts w:ascii="Arial" w:hAnsi="Arial" w:cs="Arial"/>
-        </w:rPr>
-      </w:pPr>
-      <w:r>
-        <w:rPr>
-          <w:rFonts w:ascii="Arial" w:hAnsi="Arial" w:cs="Arial"/>
-        </w:rPr>
-        <w:t>The last step is to start the task in main… and startup the scheduler.</w:t>
-      </w:r>
-    </w:p>
-    <w:p>
-      <w:pPr>
-        <w:pStyle w:val="NormalWeb"/>
-        <w:rPr>
-          <w:rFonts w:ascii="Arial" w:hAnsi="Arial" w:cs="Arial"/>
-        </w:rPr>
-      </w:pPr>
-      <w:r>
-        <w:rPr>
-          <w:rFonts w:ascii="Arial" w:hAnsi="Arial" w:cs="Arial"/>
-        </w:rPr>
-        <w:t>Build, program.</w:t>
-      </w:r>
-    </w:p>
-    <w:p>
-      <w:pPr>
-        <w:pStyle w:val="NormalWeb"/>
-        <w:rPr>
-          <w:rFonts w:ascii="Arial" w:hAnsi="Arial" w:cs="Arial"/>
-        </w:rPr>
-      </w:pPr>
-      <w:r>
-        <w:rPr>
-          <w:rFonts w:ascii="Arial" w:hAnsi="Arial" w:cs="Arial"/>
-        </w:rPr>
-        <w:t xml:space="preserve">To test it go to the Terminal again and </w:t>
-      </w:r>
-      <w:proofErr w:type="gramStart"/>
-      <w:r>
-        <w:rPr>
-          <w:rFonts w:ascii="Arial" w:hAnsi="Arial" w:cs="Arial"/>
-        </w:rPr>
-        <w:t>press ?</w:t>
-      </w:r>
-      <w:proofErr w:type="gramEnd"/>
-      <w:r>
-        <w:rPr>
-          <w:rFonts w:ascii="Arial" w:hAnsi="Arial" w:cs="Arial"/>
-        </w:rPr>
-        <w:t>.  OK… good, the help function works and we have a framework to add more commands.</w:t>
-      </w:r>
-    </w:p>
-    <w:p>
-      <w:pPr>
-        <w:pStyle w:val="NormalWeb"/>
-        <w:rPr>
-          <w:rFonts w:ascii="Arial" w:hAnsi="Arial" w:cs="Arial"/>
-        </w:rPr>
-      </w:pPr>
-      <w:r>
-        <w:rPr>
-          <w:rFonts w:ascii="Arial" w:hAnsi="Arial" w:cs="Arial"/>
-        </w:rPr>
-        <w:t xml:space="preserve">Now we have our first UART interface working.  </w:t>
-      </w:r>
-      <w:r>
-        <w:rPr>
-          <w:rFonts w:ascii="Arial" w:hAnsi="Arial" w:cs="Arial"/>
-        </w:rPr>
-        <w:t>I</w:t>
-      </w:r>
-      <w:r>
-        <w:rPr>
-          <w:rFonts w:ascii="Arial" w:hAnsi="Arial" w:cs="Arial"/>
-        </w:rPr>
-        <w:t>n the next video</w:t>
-      </w:r>
-      <w:r>
-        <w:rPr>
-          <w:rFonts w:ascii="Arial" w:hAnsi="Arial" w:cs="Arial"/>
-        </w:rPr>
-        <w:t>,</w:t>
-      </w:r>
-      <w:r>
-        <w:rPr>
-          <w:rFonts w:ascii="Arial" w:hAnsi="Arial" w:cs="Arial"/>
-        </w:rPr>
-        <w:t xml:space="preserve"> I will walk you through </w:t>
-      </w:r>
-      <w:r>
-        <w:rPr>
-          <w:rFonts w:ascii="Arial" w:hAnsi="Arial" w:cs="Arial"/>
-        </w:rPr>
-        <w:t xml:space="preserve">adding and configuring </w:t>
-      </w:r>
-      <w:r>
-        <w:rPr>
-          <w:rFonts w:ascii="Arial" w:hAnsi="Arial" w:cs="Arial"/>
-        </w:rPr>
-        <w:t xml:space="preserve">the PWM peripherals to control the </w:t>
-      </w:r>
-      <w:r>
-        <w:rPr>
-          <w:rFonts w:ascii="Arial" w:hAnsi="Arial" w:cs="Arial"/>
-        </w:rPr>
-        <w:t xml:space="preserve">servos in the </w:t>
-      </w:r>
-      <w:r>
-        <w:rPr>
-          <w:rFonts w:ascii="Arial" w:hAnsi="Arial" w:cs="Arial"/>
-        </w:rPr>
-        <w:t>robotic arm.</w:t>
-      </w:r>
-    </w:p>
-    <w:p>
-      <w:pPr>
-        <w:pStyle w:val="NormalWeb"/>
-        <w:rPr>
-          <w:rFonts w:ascii="Arial" w:hAnsi="Arial" w:cs="Arial"/>
-        </w:rPr>
-      </w:pPr>
-      <w:r>
-        <w:rPr>
-          <w:rFonts w:ascii="Arial" w:hAnsi="Arial" w:cs="Arial"/>
-          <w:highlight w:val="yellow"/>
-        </w:rPr>
-        <w:t>[RE-RECORD OR REUSE FROM PREVIOUS RECORDING]</w:t>
-      </w:r>
-    </w:p>
-    <w:p>
-      <w:pPr>
-        <w:pStyle w:val="NormalWeb"/>
-      </w:pPr>
-      <w:r>
-        <w:rPr>
-          <w:rFonts w:ascii="Arial" w:hAnsi="Arial" w:cs="Arial"/>
-        </w:rPr>
-        <w:t>You can post your comments and questions in our PSoC 6 community or as always you are welcome to email me at alan_hawse@cypress.com or tweet me at @</w:t>
+        <w:t xml:space="preserve"> 6 community or as always you are welcome to email me at alan_hawse@cypress.com or tweet me at @</w:t>
       </w:r>
       <w:proofErr w:type="spellStart"/>
       <w:r>
@@ -1219,8 +3391,8 @@
 </file>
 
 <file path=word/numbering.xml><?xml version="1.0" encoding="utf-8"?>
-<w:numbering xmlns:wpc="http://schemas.microsoft.com/office/word/2010/wordprocessingCanvas" xmlns:cx="http://schemas.microsoft.com/office/drawing/2014/chartex" xmlns:cx1="http://schemas.microsoft.com/office/drawing/2015/9/8/chartex" xmlns:cx2="http://schemas.microsoft.com/office/drawing/2015/10/21/chartex" xmlns:cx3="http://schemas.microsoft.com/office/drawing/2016/5/9/chartex" xmlns:cx4="http://schemas.microsoft.com/office/drawing/2016/5/10/chartex" xmlns:cx5="http://schemas.microsoft.com/office/drawing/2016/5/11/chartex" xmlns:cx6="http://schemas.microsoft.com/office/drawing/2016/5/12/chartex" xmlns:cx7="http://schemas.microsoft.com/office/drawing/2016/5/13/chartex" xmlns:cx8="http://schemas.microsoft.com/office/drawing/2016/5/14/chartex" xmlns:mc="http://schemas.openxmlformats.org/markup-compatibility/2006" xmlns:aink="http://schemas.microsoft.com/office/drawing/2016/ink" xmlns:am3d="http://schemas.microsoft.com/office/drawing/2017/model3d" xmlns:o="urn:schemas-microsoft-com:office:office" xmlns:r="http://schemas.openxmlformats.org/officeDocument/2006/relationships" xmlns:m="http://schemas.openxmlformats.org/officeDocument/2006/math" xmlns:v="urn:schemas-microsoft-com:vml" xmlns:wp14="http://schemas.microsoft.com/office/word/2010/wordprocessingDrawing" xmlns:wp="http://schemas.openxmlformats.org/drawingml/2006/wordprocessingDrawing" xmlns:w10="urn:schemas-microsoft-com:office:word" xmlns:w="http://schemas.openxmlformats.org/wordprocessingml/2006/main" xmlns:w14="http://schemas.microsoft.com/office/word/2010/wordml" xmlns:w15="http://schemas.microsoft.com/office/word/2012/wordml" xmlns:w16cid="http://schemas.microsoft.com/office/word/2016/wordml/cid" xmlns:w16se="http://schemas.microsoft.com/office/word/2015/wordml/symex" xmlns:wpg="http://schemas.microsoft.com/office/word/2010/wordprocessingGroup" xmlns:wpi="http://schemas.microsoft.com/office/word/2010/wordprocessingInk" xmlns:wne="http://schemas.microsoft.com/office/word/2006/wordml" xmlns:wps="http://schemas.microsoft.com/office/word/2010/wordprocessingShape" mc:Ignorable="w14 w15 w16se w16cid wp14">
-  <w:abstractNum w:abstractNumId="0" w15:restartNumberingAfterBreak="0">
+<w:numbering xmlns:wpc="http://schemas.microsoft.com/office/word/2010/wordprocessingCanvas" xmlns:mo="http://schemas.microsoft.com/office/mac/office/2008/main" xmlns:mc="http://schemas.openxmlformats.org/markup-compatibility/2006" xmlns:mv="urn:schemas-microsoft-com:mac:vml" xmlns:o="urn:schemas-microsoft-com:office:office" xmlns:r="http://schemas.openxmlformats.org/officeDocument/2006/relationships" xmlns:m="http://schemas.openxmlformats.org/officeDocument/2006/math" xmlns:v="urn:schemas-microsoft-com:vml" xmlns:wp14="http://schemas.microsoft.com/office/word/2010/wordprocessingDrawing" xmlns:wp="http://schemas.openxmlformats.org/drawingml/2006/wordprocessingDrawing" xmlns:w10="urn:schemas-microsoft-com:office:word" xmlns:w="http://schemas.openxmlformats.org/wordprocessingml/2006/main" xmlns:w14="http://schemas.microsoft.com/office/word/2010/wordml" xmlns:w15="http://schemas.microsoft.com/office/word/2012/wordml" xmlns:wpg="http://schemas.microsoft.com/office/word/2010/wordprocessingGroup" xmlns:wpi="http://schemas.microsoft.com/office/word/2010/wordprocessingInk" xmlns:wne="http://schemas.microsoft.com/office/word/2006/wordml" xmlns:wps="http://schemas.microsoft.com/office/word/2010/wordprocessingShape" mc:Ignorable="w14 w15 wp14">
+  <w:abstractNum w:abstractNumId="0">
     <w:nsid w:val="05EB3F5A"/>
     <w:multiLevelType w:val="hybridMultilevel"/>
     <w:tmpl w:val="F50EC004"/>
@@ -1309,7 +3481,7 @@
       </w:pPr>
     </w:lvl>
   </w:abstractNum>
-  <w:abstractNum w:abstractNumId="1" w15:restartNumberingAfterBreak="0">
+  <w:abstractNum w:abstractNumId="1">
     <w:nsid w:val="08F13F33"/>
     <w:multiLevelType w:val="hybridMultilevel"/>
     <w:tmpl w:val="7B5C1BA0"/>
@@ -1422,7 +3594,7 @@
       </w:rPr>
     </w:lvl>
   </w:abstractNum>
-  <w:abstractNum w:abstractNumId="2" w15:restartNumberingAfterBreak="0">
+  <w:abstractNum w:abstractNumId="2">
     <w:nsid w:val="0DD02367"/>
     <w:multiLevelType w:val="hybridMultilevel"/>
     <w:tmpl w:val="1DD49528"/>
@@ -1511,7 +3683,96 @@
       </w:pPr>
     </w:lvl>
   </w:abstractNum>
-  <w:abstractNum w:abstractNumId="3" w15:restartNumberingAfterBreak="0">
+  <w:abstractNum w:abstractNumId="3">
+    <w:nsid w:val="556D0731"/>
+    <w:multiLevelType w:val="hybridMultilevel"/>
+    <w:tmpl w:val="45C4DD9E"/>
+    <w:lvl w:ilvl="0" w:tplc="0409000F">
+      <w:start w:val="1"/>
+      <w:numFmt w:val="decimal"/>
+      <w:lvlText w:val="%1."/>
+      <w:lvlJc w:val="left"/>
+      <w:pPr>
+        <w:ind w:left="720" w:hanging="360"/>
+      </w:pPr>
+      <w:rPr>
+        <w:rFonts w:hint="default"/>
+      </w:rPr>
+    </w:lvl>
+    <w:lvl w:ilvl="1" w:tplc="04090019" w:tentative="1">
+      <w:start w:val="1"/>
+      <w:numFmt w:val="lowerLetter"/>
+      <w:lvlText w:val="%2."/>
+      <w:lvlJc w:val="left"/>
+      <w:pPr>
+        <w:ind w:left="1440" w:hanging="360"/>
+      </w:pPr>
+    </w:lvl>
+    <w:lvl w:ilvl="2" w:tplc="0409001B" w:tentative="1">
+      <w:start w:val="1"/>
+      <w:numFmt w:val="lowerRoman"/>
+      <w:lvlText w:val="%3."/>
+      <w:lvlJc w:val="right"/>
+      <w:pPr>
+        <w:ind w:left="2160" w:hanging="180"/>
+      </w:pPr>
+    </w:lvl>
+    <w:lvl w:ilvl="3" w:tplc="0409000F" w:tentative="1">
+      <w:start w:val="1"/>
+      <w:numFmt w:val="decimal"/>
+      <w:lvlText w:val="%4."/>
+      <w:lvlJc w:val="left"/>
+      <w:pPr>
+        <w:ind w:left="2880" w:hanging="360"/>
+      </w:pPr>
+    </w:lvl>
+    <w:lvl w:ilvl="4" w:tplc="04090019" w:tentative="1">
+      <w:start w:val="1"/>
+      <w:numFmt w:val="lowerLetter"/>
+      <w:lvlText w:val="%5."/>
+      <w:lvlJc w:val="left"/>
+      <w:pPr>
+        <w:ind w:left="3600" w:hanging="360"/>
+      </w:pPr>
+    </w:lvl>
+    <w:lvl w:ilvl="5" w:tplc="0409001B" w:tentative="1">
+      <w:start w:val="1"/>
+      <w:numFmt w:val="lowerRoman"/>
+      <w:lvlText w:val="%6."/>
+      <w:lvlJc w:val="right"/>
+      <w:pPr>
+        <w:ind w:left="4320" w:hanging="180"/>
+      </w:pPr>
+    </w:lvl>
+    <w:lvl w:ilvl="6" w:tplc="0409000F" w:tentative="1">
+      <w:start w:val="1"/>
+      <w:numFmt w:val="decimal"/>
+      <w:lvlText w:val="%7."/>
+      <w:lvlJc w:val="left"/>
+      <w:pPr>
+        <w:ind w:left="5040" w:hanging="360"/>
+      </w:pPr>
+    </w:lvl>
+    <w:lvl w:ilvl="7" w:tplc="04090019" w:tentative="1">
+      <w:start w:val="1"/>
+      <w:numFmt w:val="lowerLetter"/>
+      <w:lvlText w:val="%8."/>
+      <w:lvlJc w:val="left"/>
+      <w:pPr>
+        <w:ind w:left="5760" w:hanging="360"/>
+      </w:pPr>
+    </w:lvl>
+    <w:lvl w:ilvl="8" w:tplc="0409001B" w:tentative="1">
+      <w:start w:val="1"/>
+      <w:numFmt w:val="lowerRoman"/>
+      <w:lvlText w:val="%9."/>
+      <w:lvlJc w:val="right"/>
+      <w:pPr>
+        <w:ind w:left="6480" w:hanging="180"/>
+      </w:pPr>
+    </w:lvl>
+  </w:abstractNum>
+  <w:abstractNum w:abstractNumId="4">
     <w:nsid w:val="62923EDB"/>
     <w:multiLevelType w:val="hybridMultilevel"/>
     <w:tmpl w:val="270092A6"/>
@@ -1625,7 +3886,7 @@
     </w:lvl>
   </w:abstractNum>
   <w:num w:numId="1">
-    <w:abstractNumId w:val="3"/>
+    <w:abstractNumId w:val="4"/>
   </w:num>
   <w:num w:numId="2">
     <w:abstractNumId w:val="0"/>
@@ -1636,11 +3897,22 @@
   <w:num w:numId="4">
     <w:abstractNumId w:val="2"/>
   </w:num>
+  <w:num w:numId="5">
+    <w:abstractNumId w:val="3"/>
+  </w:num>
 </w:numbering>
 </file>
 
+<file path=word/people.xml><?xml version="1.0" encoding="utf-8"?>
+<w15:people xmlns:wpc="http://schemas.microsoft.com/office/word/2010/wordprocessingCanvas" xmlns:mo="http://schemas.microsoft.com/office/mac/office/2008/main" xmlns:mc="http://schemas.openxmlformats.org/markup-compatibility/2006" xmlns:mv="urn:schemas-microsoft-com:mac:vml" xmlns:o="urn:schemas-microsoft-com:office:office" xmlns:r="http://schemas.openxmlformats.org/officeDocument/2006/relationships" xmlns:m="http://schemas.openxmlformats.org/officeDocument/2006/math" xmlns:v="urn:schemas-microsoft-com:vml" xmlns:wp14="http://schemas.microsoft.com/office/word/2010/wordprocessingDrawing" xmlns:wp="http://schemas.openxmlformats.org/drawingml/2006/wordprocessingDrawing" xmlns:w10="urn:schemas-microsoft-com:office:word" xmlns:w="http://schemas.openxmlformats.org/wordprocessingml/2006/main" xmlns:w14="http://schemas.microsoft.com/office/word/2010/wordml" xmlns:w15="http://schemas.microsoft.com/office/word/2012/wordml" xmlns:wpg="http://schemas.microsoft.com/office/word/2010/wordprocessingGroup" xmlns:wpi="http://schemas.microsoft.com/office/word/2010/wordprocessingInk" xmlns:wne="http://schemas.microsoft.com/office/word/2006/wordml" xmlns:wps="http://schemas.microsoft.com/office/word/2010/wordprocessingShape" mc:Ignorable="w14 w15 wp14">
+  <w15:person w15:author="Alan Hawse">
+    <w15:presenceInfo w15:providerId="None" w15:userId="Alan Hawse"/>
+  </w15:person>
+</w15:people>
+</file>
+
 <file path=word/styles.xml><?xml version="1.0" encoding="utf-8"?>
-<w:styles xmlns:mc="http://schemas.openxmlformats.org/markup-compatibility/2006" xmlns:r="http://schemas.openxmlformats.org/officeDocument/2006/relationships" xmlns:w="http://schemas.openxmlformats.org/wordprocessingml/2006/main" xmlns:w14="http://schemas.microsoft.com/office/word/2010/wordml" xmlns:w15="http://schemas.microsoft.com/office/word/2012/wordml" xmlns:w16cid="http://schemas.microsoft.com/office/word/2016/wordml/cid" xmlns:w16se="http://schemas.microsoft.com/office/word/2015/wordml/symex" mc:Ignorable="w14 w15 w16se w16cid">
+<w:styles xmlns:mc="http://schemas.openxmlformats.org/markup-compatibility/2006" xmlns:r="http://schemas.openxmlformats.org/officeDocument/2006/relationships" xmlns:w="http://schemas.openxmlformats.org/wordprocessingml/2006/main" xmlns:w14="http://schemas.microsoft.com/office/word/2010/wordml" xmlns:w15="http://schemas.microsoft.com/office/word/2012/wordml" mc:Ignorable="w14 w15">
   <w:docDefaults>
     <w:rPrDefault>
       <w:rPr>
@@ -1652,7 +3924,7 @@
     </w:rPrDefault>
     <w:pPrDefault/>
   </w:docDefaults>
-  <w:latentStyles w:defLockedState="0" w:defUIPriority="99" w:defSemiHidden="0" w:defUnhideWhenUsed="0" w:defQFormat="0" w:count="375">
+  <w:latentStyles w:defLockedState="0" w:defUIPriority="99" w:defSemiHidden="0" w:defUnhideWhenUsed="0" w:defQFormat="0" w:count="382">
     <w:lsdException w:name="Normal" w:uiPriority="0" w:qFormat="1"/>
     <w:lsdException w:name="heading 1" w:uiPriority="9" w:qFormat="1"/>
     <w:lsdException w:name="heading 2" w:semiHidden="1" w:uiPriority="9" w:unhideWhenUsed="1" w:qFormat="1"/>
@@ -2083,6 +4355,33 @@
       <w:u w:val="single"/>
     </w:rPr>
   </w:style>
+  <w:style w:type="paragraph" w:styleId="BalloonText">
+    <w:name w:val="Balloon Text"/>
+    <w:basedOn w:val="Normal"/>
+    <w:link w:val="BalloonTextChar"/>
+    <w:uiPriority w:val="99"/>
+    <w:semiHidden/>
+    <w:unhideWhenUsed/>
+    <w:rsid w:val="00515C63"/>
+    <w:rPr>
+      <w:rFonts w:ascii="Times New Roman" w:hAnsi="Times New Roman" w:cs="Times New Roman"/>
+      <w:sz w:val="18"/>
+      <w:szCs w:val="18"/>
+    </w:rPr>
+  </w:style>
+  <w:style w:type="character" w:customStyle="1" w:styleId="BalloonTextChar">
+    <w:name w:val="Balloon Text Char"/>
+    <w:basedOn w:val="DefaultParagraphFont"/>
+    <w:link w:val="BalloonText"/>
+    <w:uiPriority w:val="99"/>
+    <w:semiHidden/>
+    <w:rsid w:val="00515C63"/>
+    <w:rPr>
+      <w:rFonts w:ascii="Times New Roman" w:hAnsi="Times New Roman" w:cs="Times New Roman"/>
+      <w:sz w:val="18"/>
+      <w:szCs w:val="18"/>
+    </w:rPr>
+  </w:style>
 </w:styles>
 </file>
 

</xml_diff>